<commit_message>
Modification du modele du domaine.
</commit_message>
<xml_diff>
--- a/doc/LOG210-Iteration2-Groupe01-Equipe15-Ete2012.docx
+++ b/doc/LOG210-Iteration2-Groupe01-Equipe15-Ete2012.docx
@@ -107,18 +107,39 @@
                 <w:rFonts w:asciiTheme="minorHAnsi" w:hAnsiTheme="minorHAnsi"/>
               </w:rPr>
             </w:pPr>
+            <w:proofErr w:type="spellStart"/>
             <w:r>
               <w:rPr>
                 <w:rFonts w:asciiTheme="minorHAnsi" w:hAnsiTheme="minorHAnsi"/>
               </w:rPr>
-              <w:t>Destrempes, Marc-André</w:t>
-            </w:r>
+              <w:t>Destrempes</w:t>
+            </w:r>
+            <w:proofErr w:type="spellEnd"/>
             <w:r>
               <w:rPr>
                 <w:rFonts w:asciiTheme="minorHAnsi" w:hAnsiTheme="minorHAnsi"/>
               </w:rPr>
+              <w:t>, Marc-André</w:t>
+            </w:r>
+            <w:r>
+              <w:rPr>
+                <w:rFonts w:asciiTheme="minorHAnsi" w:hAnsiTheme="minorHAnsi"/>
+              </w:rPr>
               <w:br/>
-              <w:t>Desharnais, Martin</w:t>
+            </w:r>
+            <w:proofErr w:type="spellStart"/>
+            <w:r>
+              <w:rPr>
+                <w:rFonts w:asciiTheme="minorHAnsi" w:hAnsiTheme="minorHAnsi"/>
+              </w:rPr>
+              <w:t>Desharnais</w:t>
+            </w:r>
+            <w:proofErr w:type="spellEnd"/>
+            <w:r>
+              <w:rPr>
+                <w:rFonts w:asciiTheme="minorHAnsi" w:hAnsiTheme="minorHAnsi"/>
+              </w:rPr>
+              <w:t>, Martin</w:t>
             </w:r>
           </w:p>
         </w:tc>
@@ -2041,9 +2062,9 @@
         </w:rPr>
         <w:drawing>
           <wp:inline distT="0" distB="0" distL="0" distR="0">
-            <wp:extent cx="5486400" cy="2205990"/>
+            <wp:extent cx="5486400" cy="3113405"/>
             <wp:effectExtent l="19050" t="0" r="0" b="0"/>
-            <wp:docPr id="1" name="Picture 0" descr="render.png"/>
+            <wp:docPr id="2" name="Picture 1" descr="C:\Users\Marc-Andre\Desktop\render.png"/>
             <wp:cNvGraphicFramePr>
               <a:graphicFrameLocks xmlns:a="http://schemas.openxmlformats.org/drawingml/2006/main" noChangeAspect="1"/>
             </wp:cNvGraphicFramePr>
@@ -2051,23 +2072,33 @@
               <a:graphicData uri="http://schemas.openxmlformats.org/drawingml/2006/picture">
                 <pic:pic xmlns:pic="http://schemas.openxmlformats.org/drawingml/2006/picture">
                   <pic:nvPicPr>
-                    <pic:cNvPr id="0" name="render.png"/>
-                    <pic:cNvPicPr/>
+                    <pic:cNvPr id="0" name="Picture 1" descr="C:\Users\Marc-Andre\Desktop\render.png"/>
+                    <pic:cNvPicPr>
+                      <a:picLocks noChangeAspect="1" noChangeArrowheads="1"/>
+                    </pic:cNvPicPr>
                   </pic:nvPicPr>
                   <pic:blipFill>
                     <a:blip r:embed="rId7" cstate="print"/>
+                    <a:srcRect/>
                     <a:stretch>
                       <a:fillRect/>
                     </a:stretch>
                   </pic:blipFill>
-                  <pic:spPr>
+                  <pic:spPr bwMode="auto">
                     <a:xfrm>
                       <a:off x="0" y="0"/>
-                      <a:ext cx="5486400" cy="2205990"/>
+                      <a:ext cx="5486400" cy="3113405"/>
                     </a:xfrm>
                     <a:prstGeom prst="rect">
                       <a:avLst/>
                     </a:prstGeom>
+                    <a:noFill/>
+                    <a:ln w="9525">
+                      <a:noFill/>
+                      <a:miter lim="800000"/>
+                      <a:headEnd/>
+                      <a:tailEnd/>
+                    </a:ln>
                   </pic:spPr>
                 </pic:pic>
               </a:graphicData>
@@ -2193,7 +2224,21 @@
         <w:rPr>
           <w:rFonts w:ascii="Courier New" w:hAnsi="Courier New" w:cs="Courier New"/>
         </w:rPr>
-        <w:t>/|\                              | SystèmeHotelier |</w:t>
+        <w:t xml:space="preserve">/|\                              | </w:t>
+      </w:r>
+      <w:proofErr w:type="spellStart"/>
+      <w:r>
+        <w:rPr>
+          <w:rFonts w:ascii="Courier New" w:hAnsi="Courier New" w:cs="Courier New"/>
+        </w:rPr>
+        <w:t>SystèmeHotelier</w:t>
+      </w:r>
+      <w:proofErr w:type="spellEnd"/>
+      <w:r>
+        <w:rPr>
+          <w:rFonts w:ascii="Courier New" w:hAnsi="Courier New" w:cs="Courier New"/>
+        </w:rPr>
+        <w:t xml:space="preserve"> |</w:t>
       </w:r>
     </w:p>
     <w:p>
@@ -2250,7 +2295,21 @@
         <w:rPr>
           <w:rFonts w:ascii="Courier New" w:hAnsi="Courier New" w:cs="Courier New"/>
         </w:rPr>
-        <w:t xml:space="preserve"> |   2. démarrerSéjour(#Confirmation)     |</w:t>
+        <w:t xml:space="preserve"> |   2. </w:t>
+      </w:r>
+      <w:proofErr w:type="spellStart"/>
+      <w:r>
+        <w:rPr>
+          <w:rFonts w:ascii="Courier New" w:hAnsi="Courier New" w:cs="Courier New"/>
+        </w:rPr>
+        <w:t>démarrerSéjour</w:t>
+      </w:r>
+      <w:proofErr w:type="spellEnd"/>
+      <w:r>
+        <w:rPr>
+          <w:rFonts w:ascii="Courier New" w:hAnsi="Courier New" w:cs="Courier New"/>
+        </w:rPr>
+        <w:t>(#Confirmation)     |</w:t>
       </w:r>
     </w:p>
     <w:p>
@@ -2364,7 +2423,21 @@
         <w:rPr>
           <w:rFonts w:ascii="Courier New" w:hAnsi="Courier New" w:cs="Courier New"/>
         </w:rPr>
-        <w:t xml:space="preserve"> |   4. entrerCatégorie(#Catégorie)       |</w:t>
+        <w:t xml:space="preserve"> |   4. </w:t>
+      </w:r>
+      <w:proofErr w:type="spellStart"/>
+      <w:r>
+        <w:rPr>
+          <w:rFonts w:ascii="Courier New" w:hAnsi="Courier New" w:cs="Courier New"/>
+        </w:rPr>
+        <w:t>entrerCatégorie</w:t>
+      </w:r>
+      <w:proofErr w:type="spellEnd"/>
+      <w:r>
+        <w:rPr>
+          <w:rFonts w:ascii="Courier New" w:hAnsi="Courier New" w:cs="Courier New"/>
+        </w:rPr>
+        <w:t>(#Catégorie)       |</w:t>
       </w:r>
     </w:p>
     <w:p>
@@ -2427,7 +2500,21 @@
         <w:rPr>
           <w:rFonts w:ascii="Courier New" w:hAnsi="Courier New" w:cs="Courier New"/>
         </w:rPr>
-        <w:t xml:space="preserve"> |   5. chambres disponnibles             |</w:t>
+        <w:t xml:space="preserve"> |   5. chambres </w:t>
+      </w:r>
+      <w:proofErr w:type="spellStart"/>
+      <w:r>
+        <w:rPr>
+          <w:rFonts w:ascii="Courier New" w:hAnsi="Courier New" w:cs="Courier New"/>
+        </w:rPr>
+        <w:t>disponnibles</w:t>
+      </w:r>
+      <w:proofErr w:type="spellEnd"/>
+      <w:r>
+        <w:rPr>
+          <w:rFonts w:ascii="Courier New" w:hAnsi="Courier New" w:cs="Courier New"/>
+        </w:rPr>
+        <w:t xml:space="preserve">             |</w:t>
       </w:r>
     </w:p>
     <w:p>
@@ -2484,7 +2571,21 @@
         <w:rPr>
           <w:rFonts w:ascii="Courier New" w:hAnsi="Courier New" w:cs="Courier New"/>
         </w:rPr>
-        <w:t xml:space="preserve"> |   6. et 7. confirmerSéjour(#Chambre)   |</w:t>
+        <w:t xml:space="preserve"> |   6. et 7. </w:t>
+      </w:r>
+      <w:proofErr w:type="spellStart"/>
+      <w:r>
+        <w:rPr>
+          <w:rFonts w:ascii="Courier New" w:hAnsi="Courier New" w:cs="Courier New"/>
+        </w:rPr>
+        <w:t>confirmerSéjour</w:t>
+      </w:r>
+      <w:proofErr w:type="spellEnd"/>
+      <w:r>
+        <w:rPr>
+          <w:rFonts w:ascii="Courier New" w:hAnsi="Courier New" w:cs="Courier New"/>
+        </w:rPr>
+        <w:t>(#Chambre)   |</w:t>
       </w:r>
     </w:p>
     <w:p>
@@ -2576,7 +2677,31 @@
     </w:p>
     <w:p>
       <w:r>
-        <w:t>Contrat d'operation CO01 - confirmerSéjour(numéroChambre : entier)</w:t>
+        <w:t>Contrat d'</w:t>
+      </w:r>
+      <w:proofErr w:type="spellStart"/>
+      <w:r>
+        <w:t>operation</w:t>
+      </w:r>
+      <w:proofErr w:type="spellEnd"/>
+      <w:r>
+        <w:t xml:space="preserve"> CO01 - </w:t>
+      </w:r>
+      <w:proofErr w:type="spellStart"/>
+      <w:r>
+        <w:t>confirmerSéjour</w:t>
+      </w:r>
+      <w:proofErr w:type="spellEnd"/>
+      <w:r>
+        <w:t>(</w:t>
+      </w:r>
+      <w:proofErr w:type="spellStart"/>
+      <w:r>
+        <w:t>numéroChambre</w:t>
+      </w:r>
+      <w:proofErr w:type="spellEnd"/>
+      <w:r>
+        <w:t xml:space="preserve"> : entier)</w:t>
       </w:r>
     </w:p>
     <w:p/>
@@ -2592,8 +2717,13 @@
     </w:p>
     <w:p/>
     <w:p>
-      <w:r>
-        <w:t>Préconditions :</w:t>
+      <w:proofErr w:type="spellStart"/>
+      <w:r>
+        <w:t>Préconditions</w:t>
+      </w:r>
+      <w:proofErr w:type="spellEnd"/>
+      <w:r>
+        <w:t> :</w:t>
       </w:r>
     </w:p>
     <w:p>
@@ -2608,8 +2738,13 @@
     </w:p>
     <w:p/>
     <w:p>
-      <w:r>
-        <w:t>Postconditions :</w:t>
+      <w:proofErr w:type="spellStart"/>
+      <w:r>
+        <w:t>Postconditions</w:t>
+      </w:r>
+      <w:proofErr w:type="spellEnd"/>
+      <w:r>
+        <w:t> :</w:t>
       </w:r>
     </w:p>
     <w:p>
@@ -4116,7 +4251,7 @@
 </file>
 
 <file path=customXml/itemProps1.xml><?xml version="1.0" encoding="utf-8"?>
-<ds:datastoreItem xmlns:ds="http://schemas.openxmlformats.org/officeDocument/2006/customXml" ds:itemID="{C9A3414D-740C-4A42-985E-50C4132BC172}">
+<ds:datastoreItem xmlns:ds="http://schemas.openxmlformats.org/officeDocument/2006/customXml" ds:itemID="{E619E1CF-D5FB-435C-8519-0406FE7E3851}">
   <ds:schemaRefs>
     <ds:schemaRef ds:uri="http://schemas.openxmlformats.org/officeDocument/2006/bibliography"/>
   </ds:schemaRefs>

</xml_diff>

<commit_message>
Ajout de la description du DSS et du modele du domaine.
</commit_message>
<xml_diff>
--- a/doc/LOG210-Iteration2-Groupe01-Equipe15-Ete2012.docx
+++ b/doc/LOG210-Iteration2-Groupe01-Equipe15-Ete2012.docx
@@ -2062,9 +2062,9 @@
         </w:rPr>
         <w:drawing>
           <wp:inline distT="0" distB="0" distL="0" distR="0">
-            <wp:extent cx="5486400" cy="3113405"/>
+            <wp:extent cx="5489121" cy="3136529"/>
             <wp:effectExtent l="19050" t="0" r="0" b="0"/>
-            <wp:docPr id="2" name="Picture 1" descr="C:\Users\Marc-Andre\Desktop\render.png"/>
+            <wp:docPr id="1" name="Picture 1"/>
             <wp:cNvGraphicFramePr>
               <a:graphicFrameLocks xmlns:a="http://schemas.openxmlformats.org/drawingml/2006/main" noChangeAspect="1"/>
             </wp:cNvGraphicFramePr>
@@ -2072,7 +2072,7 @@
               <a:graphicData uri="http://schemas.openxmlformats.org/drawingml/2006/picture">
                 <pic:pic xmlns:pic="http://schemas.openxmlformats.org/drawingml/2006/picture">
                   <pic:nvPicPr>
-                    <pic:cNvPr id="0" name="Picture 1" descr="C:\Users\Marc-Andre\Desktop\render.png"/>
+                    <pic:cNvPr id="0" name="Picture 1"/>
                     <pic:cNvPicPr>
                       <a:picLocks noChangeAspect="1" noChangeArrowheads="1"/>
                     </pic:cNvPicPr>
@@ -2087,7 +2087,7 @@
                   <pic:spPr bwMode="auto">
                     <a:xfrm>
                       <a:off x="0" y="0"/>
-                      <a:ext cx="5486400" cy="3113405"/>
+                      <a:ext cx="5483261" cy="3133181"/>
                     </a:xfrm>
                     <a:prstGeom prst="rect">
                       <a:avLst/>
@@ -2108,8 +2108,182 @@
       </w:r>
     </w:p>
     <w:p>
-      <w:r>
-        <w:t>EXPLICATION ICI</w:t>
+      <w:pPr>
+        <w:pStyle w:val="ListParagraph"/>
+        <w:numPr>
+          <w:ilvl w:val="0"/>
+          <w:numId w:val="12"/>
+        </w:numPr>
+      </w:pPr>
+      <w:r>
+        <w:t xml:space="preserve">lien agenda </w:t>
+      </w:r>
+      <w:proofErr w:type="spellStart"/>
+      <w:r>
+        <w:t>sejour</w:t>
+      </w:r>
+      <w:proofErr w:type="spellEnd"/>
+      <w:r>
+        <w:t xml:space="preserve"> : sert à exprimer que l'agenda contient toute la liste des séjours</w:t>
+      </w:r>
+    </w:p>
+    <w:p>
+      <w:pPr>
+        <w:pStyle w:val="ListParagraph"/>
+        <w:numPr>
+          <w:ilvl w:val="0"/>
+          <w:numId w:val="12"/>
+        </w:numPr>
+      </w:pPr>
+      <w:r>
+        <w:t xml:space="preserve">lien client </w:t>
+      </w:r>
+      <w:proofErr w:type="spellStart"/>
+      <w:r>
+        <w:t>sejour</w:t>
+      </w:r>
+      <w:proofErr w:type="spellEnd"/>
+      <w:r>
+        <w:t xml:space="preserve"> : sert à exprimer que le client séjourne à l'hôtel suite à une réservation</w:t>
+      </w:r>
+    </w:p>
+    <w:p>
+      <w:pPr>
+        <w:pStyle w:val="ListParagraph"/>
+        <w:numPr>
+          <w:ilvl w:val="0"/>
+          <w:numId w:val="12"/>
+        </w:numPr>
+      </w:pPr>
+      <w:r>
+        <w:t>lien client paiement</w:t>
+      </w:r>
+      <w:r>
+        <w:t xml:space="preserve"> : sert à exprimer que le client paie un montant associé à une facture</w:t>
+      </w:r>
+    </w:p>
+    <w:p>
+      <w:pPr>
+        <w:pStyle w:val="ListParagraph"/>
+        <w:numPr>
+          <w:ilvl w:val="0"/>
+          <w:numId w:val="12"/>
+        </w:numPr>
+      </w:pPr>
+      <w:r>
+        <w:t>lien client facture</w:t>
+      </w:r>
+      <w:r>
+        <w:t xml:space="preserve"> : sert à exprimer que le client à une facture associé à lui suite à un séjour</w:t>
+      </w:r>
+    </w:p>
+    <w:p>
+      <w:pPr>
+        <w:pStyle w:val="ListParagraph"/>
+        <w:numPr>
+          <w:ilvl w:val="0"/>
+          <w:numId w:val="12"/>
+        </w:numPr>
+      </w:pPr>
+      <w:r>
+        <w:t xml:space="preserve">lien </w:t>
+      </w:r>
+      <w:proofErr w:type="spellStart"/>
+      <w:r>
+        <w:t>sejour</w:t>
+      </w:r>
+      <w:proofErr w:type="spellEnd"/>
+      <w:r>
+        <w:t xml:space="preserve"> facture : sert à exprimer que le séjour est facturé</w:t>
+      </w:r>
+    </w:p>
+    <w:p>
+      <w:pPr>
+        <w:pStyle w:val="ListParagraph"/>
+        <w:numPr>
+          <w:ilvl w:val="0"/>
+          <w:numId w:val="12"/>
+        </w:numPr>
+      </w:pPr>
+      <w:r>
+        <w:t xml:space="preserve">lien facture </w:t>
+      </w:r>
+      <w:proofErr w:type="spellStart"/>
+      <w:r>
+        <w:t>systemetaxe</w:t>
+      </w:r>
+      <w:proofErr w:type="spellEnd"/>
+      <w:r>
+        <w:t xml:space="preserve"> : sert à exprimer que les taxes viennent d'un système externe a celui de l'hôtel</w:t>
+      </w:r>
+    </w:p>
+    <w:p>
+      <w:pPr>
+        <w:pStyle w:val="ListParagraph"/>
+        <w:numPr>
+          <w:ilvl w:val="0"/>
+          <w:numId w:val="12"/>
+        </w:numPr>
+      </w:pPr>
+      <w:r>
+        <w:t xml:space="preserve">lien </w:t>
+      </w:r>
+      <w:proofErr w:type="spellStart"/>
+      <w:r>
+        <w:t>sejour</w:t>
+      </w:r>
+      <w:proofErr w:type="spellEnd"/>
+      <w:r>
+        <w:t xml:space="preserve"> chambre</w:t>
+      </w:r>
+      <w:r>
+        <w:t xml:space="preserve"> : sert à exprimer qu'une chambre est toujours associé à un séjour</w:t>
+      </w:r>
+    </w:p>
+    <w:p>
+      <w:pPr>
+        <w:pStyle w:val="ListParagraph"/>
+        <w:numPr>
+          <w:ilvl w:val="0"/>
+          <w:numId w:val="12"/>
+        </w:numPr>
+      </w:pPr>
+      <w:r>
+        <w:t xml:space="preserve">lien </w:t>
+      </w:r>
+      <w:proofErr w:type="spellStart"/>
+      <w:r>
+        <w:t>hotel</w:t>
+      </w:r>
+      <w:proofErr w:type="spellEnd"/>
+      <w:r>
+        <w:t xml:space="preserve"> saison</w:t>
+      </w:r>
+      <w:r>
+        <w:t xml:space="preserve"> : sert à exprimer qu'un hôtel peut avoir plusieurs saisons par année</w:t>
+      </w:r>
+    </w:p>
+    <w:p>
+      <w:pPr>
+        <w:pStyle w:val="ListParagraph"/>
+        <w:numPr>
+          <w:ilvl w:val="0"/>
+          <w:numId w:val="12"/>
+        </w:numPr>
+      </w:pPr>
+      <w:r>
+        <w:t xml:space="preserve">lien </w:t>
+      </w:r>
+      <w:proofErr w:type="spellStart"/>
+      <w:r>
+        <w:t>categorie</w:t>
+      </w:r>
+      <w:proofErr w:type="spellEnd"/>
+      <w:r>
+        <w:t xml:space="preserve"> saison</w:t>
+      </w:r>
+      <w:r>
+        <w:t xml:space="preserve"> : sert à exprimer que le prix d'une catégorie change selon la saison</w:t>
       </w:r>
     </w:p>
     <w:p>
@@ -2199,13 +2373,125 @@
         <w:rPr>
           <w:rFonts w:ascii="Courier New" w:hAnsi="Courier New" w:cs="Courier New"/>
         </w:rPr>
+        <w:t xml:space="preserve">  </w:t>
+      </w:r>
+      <w:r>
+        <w:rPr>
+          <w:rFonts w:ascii="Courier New" w:hAnsi="Courier New" w:cs="Courier New"/>
+        </w:rPr>
         <w:t xml:space="preserve"> </w:t>
       </w:r>
       <w:r>
         <w:rPr>
           <w:rFonts w:ascii="Courier New" w:hAnsi="Courier New" w:cs="Courier New"/>
         </w:rPr>
-        <w:t>O                               +-----------------+</w:t>
+        <w:t>0</w:t>
+      </w:r>
+      <w:r>
+        <w:rPr>
+          <w:rFonts w:ascii="Courier New" w:hAnsi="Courier New" w:cs="Courier New"/>
+        </w:rPr>
+        <w:t xml:space="preserve">                               +</w:t>
+      </w:r>
+      <w:r>
+        <w:rPr>
+          <w:rFonts w:ascii="Courier New" w:hAnsi="Courier New" w:cs="Courier New"/>
+        </w:rPr>
+        <w:t>―――――――――――――――――</w:t>
+      </w:r>
+      <w:r>
+        <w:rPr>
+          <w:rFonts w:ascii="Courier New" w:hAnsi="Courier New" w:cs="Courier New"/>
+        </w:rPr>
+        <w:t>+</w:t>
+      </w:r>
+    </w:p>
+    <w:p>
+      <w:pPr>
+        <w:rPr>
+          <w:rFonts w:ascii="Courier New" w:hAnsi="Courier New" w:cs="Courier New"/>
+        </w:rPr>
+      </w:pPr>
+      <w:r>
+        <w:rPr>
+          <w:rFonts w:ascii="Courier New" w:hAnsi="Courier New" w:cs="Courier New"/>
+        </w:rPr>
+        <w:t xml:space="preserve">  </w:t>
+      </w:r>
+      <w:r>
+        <w:rPr>
+          <w:rFonts w:ascii="Courier New" w:hAnsi="Courier New" w:cs="Courier New"/>
+        </w:rPr>
+        <w:t xml:space="preserve">  </w:t>
+      </w:r>
+      <w:r>
+        <w:rPr>
+          <w:rFonts w:ascii="Courier New" w:hAnsi="Courier New" w:cs="Courier New"/>
+        </w:rPr>
+        <w:t xml:space="preserve">  </w:t>
+      </w:r>
+      <w:r>
+        <w:rPr>
+          <w:rFonts w:ascii="Courier New" w:hAnsi="Courier New" w:cs="Courier New"/>
+        </w:rPr>
+        <w:t xml:space="preserve">/|\                              | </w:t>
+      </w:r>
+      <w:proofErr w:type="spellStart"/>
+      <w:r>
+        <w:rPr>
+          <w:rFonts w:ascii="Courier New" w:hAnsi="Courier New" w:cs="Courier New"/>
+        </w:rPr>
+        <w:t>SystèmeHotelier</w:t>
+      </w:r>
+      <w:proofErr w:type="spellEnd"/>
+      <w:r>
+        <w:rPr>
+          <w:rFonts w:ascii="Courier New" w:hAnsi="Courier New" w:cs="Courier New"/>
+        </w:rPr>
+        <w:t xml:space="preserve"> |</w:t>
+      </w:r>
+    </w:p>
+    <w:p>
+      <w:pPr>
+        <w:rPr>
+          <w:rFonts w:ascii="Courier New" w:hAnsi="Courier New" w:cs="Courier New"/>
+        </w:rPr>
+      </w:pPr>
+      <w:r>
+        <w:rPr>
+          <w:rFonts w:ascii="Courier New" w:hAnsi="Courier New" w:cs="Courier New"/>
+        </w:rPr>
+        <w:t xml:space="preserve">   </w:t>
+      </w:r>
+      <w:r>
+        <w:rPr>
+          <w:rFonts w:ascii="Courier New" w:hAnsi="Courier New" w:cs="Courier New"/>
+        </w:rPr>
+        <w:t xml:space="preserve">  </w:t>
+      </w:r>
+      <w:r>
+        <w:rPr>
+          <w:rFonts w:ascii="Courier New" w:hAnsi="Courier New" w:cs="Courier New"/>
+        </w:rPr>
+        <w:t xml:space="preserve"> </w:t>
+      </w:r>
+      <w:r>
+        <w:rPr>
+          <w:rFonts w:ascii="Courier New" w:hAnsi="Courier New" w:cs="Courier New"/>
+        </w:rPr>
+        <w:t>/ \                              +</w:t>
+      </w:r>
+      <w:r>
+        <w:rPr>
+          <w:rFonts w:ascii="Courier New" w:hAnsi="Courier New" w:cs="Courier New"/>
+        </w:rPr>
+        <w:t>―――――――――――――――――</w:t>
+      </w:r>
+      <w:r>
+        <w:rPr>
+          <w:rFonts w:ascii="Courier New" w:hAnsi="Courier New" w:cs="Courier New"/>
+        </w:rPr>
+        <w:t>+</w:t>
       </w:r>
     </w:p>
     <w:p>
@@ -2224,21 +2510,295 @@
         <w:rPr>
           <w:rFonts w:ascii="Courier New" w:hAnsi="Courier New" w:cs="Courier New"/>
         </w:rPr>
-        <w:t xml:space="preserve">/|\                              | </w:t>
+        <w:t xml:space="preserve">  </w:t>
+      </w:r>
+      <w:r>
+        <w:rPr>
+          <w:rFonts w:ascii="Courier New" w:hAnsi="Courier New" w:cs="Courier New"/>
+        </w:rPr>
+        <w:t xml:space="preserve"> |                                        |</w:t>
+      </w:r>
+    </w:p>
+    <w:p>
+      <w:pPr>
+        <w:rPr>
+          <w:rFonts w:ascii="Courier New" w:hAnsi="Courier New" w:cs="Courier New"/>
+        </w:rPr>
+      </w:pPr>
+      <w:r>
+        <w:rPr>
+          <w:rFonts w:ascii="Courier New" w:hAnsi="Courier New" w:cs="Courier New"/>
+        </w:rPr>
+        <w:t xml:space="preserve">   </w:t>
+      </w:r>
+      <w:r>
+        <w:rPr>
+          <w:rFonts w:ascii="Courier New" w:hAnsi="Courier New" w:cs="Courier New"/>
+        </w:rPr>
+        <w:t xml:space="preserve">  </w:t>
+      </w:r>
+      <w:r>
+        <w:rPr>
+          <w:rFonts w:ascii="Courier New" w:hAnsi="Courier New" w:cs="Courier New"/>
+        </w:rPr>
+        <w:t xml:space="preserve"> </w:t>
+      </w:r>
+      <w:r>
+        <w:rPr>
+          <w:rFonts w:ascii="Courier New" w:hAnsi="Courier New" w:cs="Courier New"/>
+        </w:rPr>
+        <w:t xml:space="preserve"> |   2. </w:t>
       </w:r>
       <w:proofErr w:type="spellStart"/>
       <w:r>
         <w:rPr>
           <w:rFonts w:ascii="Courier New" w:hAnsi="Courier New" w:cs="Courier New"/>
         </w:rPr>
-        <w:t>SystèmeHotelier</w:t>
+        <w:t>démarrerSéjour</w:t>
       </w:r>
       <w:proofErr w:type="spellEnd"/>
       <w:r>
         <w:rPr>
           <w:rFonts w:ascii="Courier New" w:hAnsi="Courier New" w:cs="Courier New"/>
         </w:rPr>
-        <w:t xml:space="preserve"> |</w:t>
+        <w:t>(#Confirmation)     |</w:t>
+      </w:r>
+    </w:p>
+    <w:p>
+      <w:pPr>
+        <w:rPr>
+          <w:rFonts w:ascii="Courier New" w:hAnsi="Courier New" w:cs="Courier New"/>
+        </w:rPr>
+      </w:pPr>
+      <w:r>
+        <w:rPr>
+          <w:rFonts w:ascii="Courier New" w:hAnsi="Courier New" w:cs="Courier New"/>
+        </w:rPr>
+        <w:t xml:space="preserve">   </w:t>
+      </w:r>
+      <w:r>
+        <w:rPr>
+          <w:rFonts w:ascii="Courier New" w:hAnsi="Courier New" w:cs="Courier New"/>
+        </w:rPr>
+        <w:t xml:space="preserve">  </w:t>
+      </w:r>
+      <w:r>
+        <w:rPr>
+          <w:rFonts w:ascii="Courier New" w:hAnsi="Courier New" w:cs="Courier New"/>
+        </w:rPr>
+        <w:t xml:space="preserve"> </w:t>
+      </w:r>
+      <w:r>
+        <w:rPr>
+          <w:rFonts w:ascii="Courier New" w:hAnsi="Courier New" w:cs="Courier New"/>
+        </w:rPr>
+        <w:t xml:space="preserve"> |―――――――――――――――――――――――――――――――――――――――&gt;|</w:t>
+      </w:r>
+    </w:p>
+    <w:p>
+      <w:pPr>
+        <w:rPr>
+          <w:rFonts w:ascii="Courier New" w:hAnsi="Courier New" w:cs="Courier New"/>
+        </w:rPr>
+      </w:pPr>
+      <w:r>
+        <w:rPr>
+          <w:rFonts w:ascii="Courier New" w:hAnsi="Courier New" w:cs="Courier New"/>
+        </w:rPr>
+        <w:t xml:space="preserve">   </w:t>
+      </w:r>
+      <w:r>
+        <w:rPr>
+          <w:rFonts w:ascii="Courier New" w:hAnsi="Courier New" w:cs="Courier New"/>
+        </w:rPr>
+        <w:t xml:space="preserve">  </w:t>
+      </w:r>
+      <w:r>
+        <w:rPr>
+          <w:rFonts w:ascii="Courier New" w:hAnsi="Courier New" w:cs="Courier New"/>
+        </w:rPr>
+        <w:t xml:space="preserve"> </w:t>
+      </w:r>
+      <w:r>
+        <w:rPr>
+          <w:rFonts w:ascii="Courier New" w:hAnsi="Courier New" w:cs="Courier New"/>
+        </w:rPr>
+        <w:t xml:space="preserve"> |                                        |</w:t>
+      </w:r>
+    </w:p>
+    <w:p>
+      <w:pPr>
+        <w:rPr>
+          <w:rFonts w:ascii="Courier New" w:hAnsi="Courier New" w:cs="Courier New"/>
+        </w:rPr>
+      </w:pPr>
+      <w:r>
+        <w:rPr>
+          <w:rFonts w:ascii="Courier New" w:hAnsi="Courier New" w:cs="Courier New"/>
+        </w:rPr>
+        <w:t xml:space="preserve">   </w:t>
+      </w:r>
+      <w:r>
+        <w:rPr>
+          <w:rFonts w:ascii="Courier New" w:hAnsi="Courier New" w:cs="Courier New"/>
+        </w:rPr>
+        <w:t xml:space="preserve">  </w:t>
+      </w:r>
+      <w:r>
+        <w:rPr>
+          <w:rFonts w:ascii="Courier New" w:hAnsi="Courier New" w:cs="Courier New"/>
+        </w:rPr>
+        <w:t xml:space="preserve"> </w:t>
+      </w:r>
+      <w:r>
+        <w:rPr>
+          <w:rFonts w:ascii="Courier New" w:hAnsi="Courier New" w:cs="Courier New"/>
+        </w:rPr>
+        <w:t xml:space="preserve"> |   3. informations de la réservation    |</w:t>
+      </w:r>
+    </w:p>
+    <w:p>
+      <w:pPr>
+        <w:rPr>
+          <w:rFonts w:ascii="Courier New" w:hAnsi="Courier New" w:cs="Courier New"/>
+        </w:rPr>
+      </w:pPr>
+      <w:r>
+        <w:rPr>
+          <w:rFonts w:ascii="Courier New" w:hAnsi="Courier New" w:cs="Courier New"/>
+        </w:rPr>
+        <w:t xml:space="preserve">   </w:t>
+      </w:r>
+      <w:r>
+        <w:rPr>
+          <w:rFonts w:ascii="Courier New" w:hAnsi="Courier New" w:cs="Courier New"/>
+        </w:rPr>
+        <w:t xml:space="preserve">  </w:t>
+      </w:r>
+      <w:r>
+        <w:rPr>
+          <w:rFonts w:ascii="Courier New" w:hAnsi="Courier New" w:cs="Courier New"/>
+        </w:rPr>
+        <w:t xml:space="preserve"> </w:t>
+      </w:r>
+      <w:r>
+        <w:rPr>
+          <w:rFonts w:ascii="Courier New" w:hAnsi="Courier New" w:cs="Courier New"/>
+        </w:rPr>
+        <w:t xml:space="preserve"> |&lt;---------------------------------------|</w:t>
+      </w:r>
+    </w:p>
+    <w:p>
+      <w:pPr>
+        <w:rPr>
+          <w:rFonts w:ascii="Courier New" w:hAnsi="Courier New" w:cs="Courier New"/>
+        </w:rPr>
+      </w:pPr>
+      <w:r>
+        <w:rPr>
+          <w:rFonts w:ascii="Courier New" w:hAnsi="Courier New" w:cs="Courier New"/>
+        </w:rPr>
+        <w:t xml:space="preserve">   </w:t>
+      </w:r>
+      <w:r>
+        <w:rPr>
+          <w:rFonts w:ascii="Courier New" w:hAnsi="Courier New" w:cs="Courier New"/>
+        </w:rPr>
+        <w:t xml:space="preserve">  </w:t>
+      </w:r>
+      <w:r>
+        <w:rPr>
+          <w:rFonts w:ascii="Courier New" w:hAnsi="Courier New" w:cs="Courier New"/>
+        </w:rPr>
+        <w:t xml:space="preserve"> </w:t>
+      </w:r>
+      <w:r>
+        <w:rPr>
+          <w:rFonts w:ascii="Courier New" w:hAnsi="Courier New" w:cs="Courier New"/>
+        </w:rPr>
+        <w:t xml:space="preserve"> |                                        |</w:t>
+      </w:r>
+    </w:p>
+    <w:p>
+      <w:pPr>
+        <w:rPr>
+          <w:rFonts w:ascii="Courier New" w:hAnsi="Courier New" w:cs="Courier New"/>
+        </w:rPr>
+      </w:pPr>
+      <w:r>
+        <w:rPr>
+          <w:rFonts w:ascii="Courier New" w:hAnsi="Courier New" w:cs="Courier New"/>
+        </w:rPr>
+        <w:t xml:space="preserve">   </w:t>
+      </w:r>
+      <w:r>
+        <w:rPr>
+          <w:rFonts w:ascii="Courier New" w:hAnsi="Courier New" w:cs="Courier New"/>
+        </w:rPr>
+        <w:t xml:space="preserve">  </w:t>
+      </w:r>
+      <w:r>
+        <w:rPr>
+          <w:rFonts w:ascii="Courier New" w:hAnsi="Courier New" w:cs="Courier New"/>
+        </w:rPr>
+        <w:t xml:space="preserve"> </w:t>
+      </w:r>
+      <w:r>
+        <w:rPr>
+          <w:rFonts w:ascii="Courier New" w:hAnsi="Courier New" w:cs="Courier New"/>
+        </w:rPr>
+        <w:t xml:space="preserve"> |   4. </w:t>
+      </w:r>
+      <w:proofErr w:type="spellStart"/>
+      <w:r>
+        <w:rPr>
+          <w:rFonts w:ascii="Courier New" w:hAnsi="Courier New" w:cs="Courier New"/>
+        </w:rPr>
+        <w:t>entrerCatégorie</w:t>
+      </w:r>
+      <w:proofErr w:type="spellEnd"/>
+      <w:r>
+        <w:rPr>
+          <w:rFonts w:ascii="Courier New" w:hAnsi="Courier New" w:cs="Courier New"/>
+        </w:rPr>
+        <w:t>(#Catégorie)       |</w:t>
+      </w:r>
+    </w:p>
+    <w:p>
+      <w:pPr>
+        <w:rPr>
+          <w:rFonts w:ascii="Courier New" w:hAnsi="Courier New" w:cs="Courier New"/>
+        </w:rPr>
+      </w:pPr>
+      <w:r>
+        <w:rPr>
+          <w:rFonts w:ascii="Courier New" w:hAnsi="Courier New" w:cs="Courier New"/>
+        </w:rPr>
+        <w:t xml:space="preserve"> </w:t>
+      </w:r>
+      <w:r>
+        <w:rPr>
+          <w:rFonts w:ascii="Courier New" w:hAnsi="Courier New" w:cs="Courier New"/>
+        </w:rPr>
+        <w:t xml:space="preserve">  </w:t>
+      </w:r>
+      <w:r>
+        <w:rPr>
+          <w:rFonts w:ascii="Courier New" w:hAnsi="Courier New" w:cs="Courier New"/>
+        </w:rPr>
+        <w:t xml:space="preserve">  </w:t>
+      </w:r>
+      <w:r>
+        <w:rPr>
+          <w:rFonts w:ascii="Courier New" w:hAnsi="Courier New" w:cs="Courier New"/>
+        </w:rPr>
+        <w:t xml:space="preserve">  </w:t>
+      </w:r>
+      <w:r>
+        <w:rPr>
+          <w:rFonts w:ascii="Courier New" w:hAnsi="Courier New" w:cs="Courier New"/>
+        </w:rPr>
+        <w:t>|―――――――――――――――――――――――――――――――――――――――&gt;|</w:t>
       </w:r>
     </w:p>
     <w:p>
@@ -2257,7 +2817,13 @@
         <w:rPr>
           <w:rFonts w:ascii="Courier New" w:hAnsi="Courier New" w:cs="Courier New"/>
         </w:rPr>
-        <w:t>/ \                              +-----------------+</w:t>
+        <w:t xml:space="preserve">  </w:t>
+      </w:r>
+      <w:r>
+        <w:rPr>
+          <w:rFonts w:ascii="Courier New" w:hAnsi="Courier New" w:cs="Courier New"/>
+        </w:rPr>
+        <w:t xml:space="preserve"> |                                        |</w:t>
       </w:r>
     </w:p>
     <w:p>
@@ -2276,6 +2842,82 @@
         <w:rPr>
           <w:rFonts w:ascii="Courier New" w:hAnsi="Courier New" w:cs="Courier New"/>
         </w:rPr>
+        <w:t xml:space="preserve"> </w:t>
+      </w:r>
+      <w:r>
+        <w:rPr>
+          <w:rFonts w:ascii="Courier New" w:hAnsi="Courier New" w:cs="Courier New"/>
+        </w:rPr>
+        <w:t xml:space="preserve">  </w:t>
+      </w:r>
+      <w:r>
+        <w:rPr>
+          <w:rFonts w:ascii="Courier New" w:hAnsi="Courier New" w:cs="Courier New"/>
+        </w:rPr>
+        <w:t xml:space="preserve">|   5. chambres </w:t>
+      </w:r>
+      <w:proofErr w:type="spellStart"/>
+      <w:r>
+        <w:rPr>
+          <w:rFonts w:ascii="Courier New" w:hAnsi="Courier New" w:cs="Courier New"/>
+        </w:rPr>
+        <w:t>disponnibles</w:t>
+      </w:r>
+      <w:proofErr w:type="spellEnd"/>
+      <w:r>
+        <w:rPr>
+          <w:rFonts w:ascii="Courier New" w:hAnsi="Courier New" w:cs="Courier New"/>
+        </w:rPr>
+        <w:t xml:space="preserve">             |</w:t>
+      </w:r>
+    </w:p>
+    <w:p>
+      <w:pPr>
+        <w:rPr>
+          <w:rFonts w:ascii="Courier New" w:hAnsi="Courier New" w:cs="Courier New"/>
+        </w:rPr>
+      </w:pPr>
+      <w:r>
+        <w:rPr>
+          <w:rFonts w:ascii="Courier New" w:hAnsi="Courier New" w:cs="Courier New"/>
+        </w:rPr>
+        <w:t xml:space="preserve">    </w:t>
+      </w:r>
+      <w:r>
+        <w:rPr>
+          <w:rFonts w:ascii="Courier New" w:hAnsi="Courier New" w:cs="Courier New"/>
+        </w:rPr>
+        <w:t xml:space="preserve">  </w:t>
+      </w:r>
+      <w:r>
+        <w:rPr>
+          <w:rFonts w:ascii="Courier New" w:hAnsi="Courier New" w:cs="Courier New"/>
+        </w:rPr>
+        <w:t xml:space="preserve"> |&lt;---------------------------------------|</w:t>
+      </w:r>
+    </w:p>
+    <w:p>
+      <w:pPr>
+        <w:rPr>
+          <w:rFonts w:ascii="Courier New" w:hAnsi="Courier New" w:cs="Courier New"/>
+        </w:rPr>
+      </w:pPr>
+      <w:r>
+        <w:rPr>
+          <w:rFonts w:ascii="Courier New" w:hAnsi="Courier New" w:cs="Courier New"/>
+        </w:rPr>
+        <w:t xml:space="preserve">    </w:t>
+      </w:r>
+      <w:r>
+        <w:rPr>
+          <w:rFonts w:ascii="Courier New" w:hAnsi="Courier New" w:cs="Courier New"/>
+        </w:rPr>
+        <w:t xml:space="preserve">  </w:t>
+      </w:r>
+      <w:r>
+        <w:rPr>
+          <w:rFonts w:ascii="Courier New" w:hAnsi="Courier New" w:cs="Courier New"/>
+        </w:rPr>
         <w:t xml:space="preserve"> |                                        |</w:t>
       </w:r>
     </w:p>
@@ -2295,21 +2937,27 @@
         <w:rPr>
           <w:rFonts w:ascii="Courier New" w:hAnsi="Courier New" w:cs="Courier New"/>
         </w:rPr>
-        <w:t xml:space="preserve"> |   2. </w:t>
+        <w:t xml:space="preserve">  </w:t>
+      </w:r>
+      <w:r>
+        <w:rPr>
+          <w:rFonts w:ascii="Courier New" w:hAnsi="Courier New" w:cs="Courier New"/>
+        </w:rPr>
+        <w:t xml:space="preserve"> |   6. et 7. </w:t>
       </w:r>
       <w:proofErr w:type="spellStart"/>
       <w:r>
         <w:rPr>
           <w:rFonts w:ascii="Courier New" w:hAnsi="Courier New" w:cs="Courier New"/>
         </w:rPr>
-        <w:t>démarrerSéjour</w:t>
+        <w:t>confirmerSéjour</w:t>
       </w:r>
       <w:proofErr w:type="spellEnd"/>
       <w:r>
         <w:rPr>
           <w:rFonts w:ascii="Courier New" w:hAnsi="Courier New" w:cs="Courier New"/>
         </w:rPr>
-        <w:t>(#Confirmation)     |</w:t>
+        <w:t>(#Chambre)   |</w:t>
       </w:r>
     </w:p>
     <w:p>
@@ -2328,6 +2976,12 @@
         <w:rPr>
           <w:rFonts w:ascii="Courier New" w:hAnsi="Courier New" w:cs="Courier New"/>
         </w:rPr>
+        <w:t xml:space="preserve">  </w:t>
+      </w:r>
+      <w:r>
+        <w:rPr>
+          <w:rFonts w:ascii="Courier New" w:hAnsi="Courier New" w:cs="Courier New"/>
+        </w:rPr>
         <w:t xml:space="preserve"> |―――――――――――――――――――――――――――――――――――――――&gt;|</w:t>
       </w:r>
     </w:p>
@@ -2347,6 +3001,12 @@
         <w:rPr>
           <w:rFonts w:ascii="Courier New" w:hAnsi="Courier New" w:cs="Courier New"/>
         </w:rPr>
+        <w:t xml:space="preserve">  </w:t>
+      </w:r>
+      <w:r>
+        <w:rPr>
+          <w:rFonts w:ascii="Courier New" w:hAnsi="Courier New" w:cs="Courier New"/>
+        </w:rPr>
         <w:t xml:space="preserve"> |                                        |</w:t>
       </w:r>
     </w:p>
@@ -2356,286 +3016,16 @@
           <w:rFonts w:ascii="Courier New" w:hAnsi="Courier New" w:cs="Courier New"/>
         </w:rPr>
       </w:pPr>
-      <w:r>
-        <w:rPr>
-          <w:rFonts w:ascii="Courier New" w:hAnsi="Courier New" w:cs="Courier New"/>
-        </w:rPr>
-        <w:t xml:space="preserve">    </w:t>
-      </w:r>
-      <w:r>
-        <w:rPr>
-          <w:rFonts w:ascii="Courier New" w:hAnsi="Courier New" w:cs="Courier New"/>
-        </w:rPr>
-        <w:t xml:space="preserve"> |   3. informations de la réservation    |</w:t>
-      </w:r>
-    </w:p>
-    <w:p>
-      <w:pPr>
-        <w:rPr>
-          <w:rFonts w:ascii="Courier New" w:hAnsi="Courier New" w:cs="Courier New"/>
-        </w:rPr>
-      </w:pPr>
-      <w:r>
-        <w:rPr>
-          <w:rFonts w:ascii="Courier New" w:hAnsi="Courier New" w:cs="Courier New"/>
-        </w:rPr>
-        <w:t xml:space="preserve">    </w:t>
-      </w:r>
-      <w:r>
-        <w:rPr>
-          <w:rFonts w:ascii="Courier New" w:hAnsi="Courier New" w:cs="Courier New"/>
-        </w:rPr>
-        <w:t xml:space="preserve"> |&lt;---------------------------------------|</w:t>
-      </w:r>
-    </w:p>
-    <w:p>
-      <w:pPr>
-        <w:rPr>
-          <w:rFonts w:ascii="Courier New" w:hAnsi="Courier New" w:cs="Courier New"/>
-        </w:rPr>
-      </w:pPr>
-      <w:r>
-        <w:rPr>
-          <w:rFonts w:ascii="Courier New" w:hAnsi="Courier New" w:cs="Courier New"/>
-        </w:rPr>
-        <w:t xml:space="preserve">    </w:t>
-      </w:r>
-      <w:r>
-        <w:rPr>
-          <w:rFonts w:ascii="Courier New" w:hAnsi="Courier New" w:cs="Courier New"/>
-        </w:rPr>
-        <w:t xml:space="preserve"> |                                        |</w:t>
-      </w:r>
-    </w:p>
-    <w:p>
-      <w:pPr>
-        <w:rPr>
-          <w:rFonts w:ascii="Courier New" w:hAnsi="Courier New" w:cs="Courier New"/>
-        </w:rPr>
-      </w:pPr>
-      <w:r>
-        <w:rPr>
-          <w:rFonts w:ascii="Courier New" w:hAnsi="Courier New" w:cs="Courier New"/>
-        </w:rPr>
-        <w:t xml:space="preserve">    </w:t>
-      </w:r>
-      <w:r>
-        <w:rPr>
-          <w:rFonts w:ascii="Courier New" w:hAnsi="Courier New" w:cs="Courier New"/>
-        </w:rPr>
-        <w:t xml:space="preserve"> |   4. </w:t>
-      </w:r>
-      <w:proofErr w:type="spellStart"/>
-      <w:r>
-        <w:rPr>
-          <w:rFonts w:ascii="Courier New" w:hAnsi="Courier New" w:cs="Courier New"/>
-        </w:rPr>
-        <w:t>entrerCatégorie</w:t>
-      </w:r>
-      <w:proofErr w:type="spellEnd"/>
-      <w:r>
-        <w:rPr>
-          <w:rFonts w:ascii="Courier New" w:hAnsi="Courier New" w:cs="Courier New"/>
-        </w:rPr>
-        <w:t>(#Catégorie)       |</w:t>
-      </w:r>
-    </w:p>
-    <w:p>
-      <w:pPr>
-        <w:rPr>
-          <w:rFonts w:ascii="Courier New" w:hAnsi="Courier New" w:cs="Courier New"/>
-        </w:rPr>
-      </w:pPr>
-      <w:r>
-        <w:rPr>
-          <w:rFonts w:ascii="Courier New" w:hAnsi="Courier New" w:cs="Courier New"/>
-        </w:rPr>
-        <w:t xml:space="preserve"> </w:t>
-      </w:r>
-      <w:r>
-        <w:rPr>
-          <w:rFonts w:ascii="Courier New" w:hAnsi="Courier New" w:cs="Courier New"/>
-        </w:rPr>
-        <w:t xml:space="preserve">    </w:t>
-      </w:r>
-      <w:r>
-        <w:rPr>
-          <w:rFonts w:ascii="Courier New" w:hAnsi="Courier New" w:cs="Courier New"/>
-        </w:rPr>
-        <w:t>|―――――――――――――――――――――――――――――――――――――――&gt;|</w:t>
-      </w:r>
-    </w:p>
-    <w:p>
-      <w:pPr>
-        <w:rPr>
-          <w:rFonts w:ascii="Courier New" w:hAnsi="Courier New" w:cs="Courier New"/>
-        </w:rPr>
-      </w:pPr>
-      <w:r>
-        <w:rPr>
-          <w:rFonts w:ascii="Courier New" w:hAnsi="Courier New" w:cs="Courier New"/>
-        </w:rPr>
-        <w:t xml:space="preserve">    </w:t>
-      </w:r>
-      <w:r>
-        <w:rPr>
-          <w:rFonts w:ascii="Courier New" w:hAnsi="Courier New" w:cs="Courier New"/>
-        </w:rPr>
-        <w:t xml:space="preserve"> |                                        |</w:t>
-      </w:r>
-    </w:p>
-    <w:p>
-      <w:pPr>
-        <w:rPr>
-          <w:rFonts w:ascii="Courier New" w:hAnsi="Courier New" w:cs="Courier New"/>
-        </w:rPr>
-      </w:pPr>
-      <w:r>
-        <w:rPr>
-          <w:rFonts w:ascii="Courier New" w:hAnsi="Courier New" w:cs="Courier New"/>
-        </w:rPr>
-        <w:t xml:space="preserve">    </w:t>
-      </w:r>
-      <w:r>
-        <w:rPr>
-          <w:rFonts w:ascii="Courier New" w:hAnsi="Courier New" w:cs="Courier New"/>
-        </w:rPr>
-        <w:t xml:space="preserve"> |   5. chambres </w:t>
-      </w:r>
-      <w:proofErr w:type="spellStart"/>
-      <w:r>
-        <w:rPr>
-          <w:rFonts w:ascii="Courier New" w:hAnsi="Courier New" w:cs="Courier New"/>
-        </w:rPr>
-        <w:t>disponnibles</w:t>
-      </w:r>
-      <w:proofErr w:type="spellEnd"/>
-      <w:r>
-        <w:rPr>
-          <w:rFonts w:ascii="Courier New" w:hAnsi="Courier New" w:cs="Courier New"/>
-        </w:rPr>
-        <w:t xml:space="preserve">             |</w:t>
-      </w:r>
-    </w:p>
-    <w:p>
-      <w:pPr>
-        <w:rPr>
-          <w:rFonts w:ascii="Courier New" w:hAnsi="Courier New" w:cs="Courier New"/>
-        </w:rPr>
-      </w:pPr>
-      <w:r>
-        <w:rPr>
-          <w:rFonts w:ascii="Courier New" w:hAnsi="Courier New" w:cs="Courier New"/>
-        </w:rPr>
-        <w:t xml:space="preserve">    </w:t>
-      </w:r>
-      <w:r>
-        <w:rPr>
-          <w:rFonts w:ascii="Courier New" w:hAnsi="Courier New" w:cs="Courier New"/>
-        </w:rPr>
-        <w:t xml:space="preserve"> |&lt;---------------------------------------|</w:t>
-      </w:r>
-    </w:p>
-    <w:p>
-      <w:pPr>
-        <w:rPr>
-          <w:rFonts w:ascii="Courier New" w:hAnsi="Courier New" w:cs="Courier New"/>
-        </w:rPr>
-      </w:pPr>
-      <w:r>
-        <w:rPr>
-          <w:rFonts w:ascii="Courier New" w:hAnsi="Courier New" w:cs="Courier New"/>
-        </w:rPr>
-        <w:t xml:space="preserve">    </w:t>
-      </w:r>
-      <w:r>
-        <w:rPr>
-          <w:rFonts w:ascii="Courier New" w:hAnsi="Courier New" w:cs="Courier New"/>
-        </w:rPr>
-        <w:t xml:space="preserve"> |                                        |</w:t>
-      </w:r>
-    </w:p>
-    <w:p>
-      <w:pPr>
-        <w:rPr>
-          <w:rFonts w:ascii="Courier New" w:hAnsi="Courier New" w:cs="Courier New"/>
-        </w:rPr>
-      </w:pPr>
-      <w:r>
-        <w:rPr>
-          <w:rFonts w:ascii="Courier New" w:hAnsi="Courier New" w:cs="Courier New"/>
-        </w:rPr>
-        <w:t xml:space="preserve">    </w:t>
-      </w:r>
-      <w:r>
-        <w:rPr>
-          <w:rFonts w:ascii="Courier New" w:hAnsi="Courier New" w:cs="Courier New"/>
-        </w:rPr>
-        <w:t xml:space="preserve"> |   6. et 7. </w:t>
-      </w:r>
-      <w:proofErr w:type="spellStart"/>
-      <w:r>
-        <w:rPr>
-          <w:rFonts w:ascii="Courier New" w:hAnsi="Courier New" w:cs="Courier New"/>
-        </w:rPr>
-        <w:t>confirmerSéjour</w:t>
-      </w:r>
-      <w:proofErr w:type="spellEnd"/>
-      <w:r>
-        <w:rPr>
-          <w:rFonts w:ascii="Courier New" w:hAnsi="Courier New" w:cs="Courier New"/>
-        </w:rPr>
-        <w:t>(#Chambre)   |</w:t>
-      </w:r>
-    </w:p>
-    <w:p>
-      <w:pPr>
-        <w:rPr>
-          <w:rFonts w:ascii="Courier New" w:hAnsi="Courier New" w:cs="Courier New"/>
-        </w:rPr>
-      </w:pPr>
-      <w:r>
-        <w:rPr>
-          <w:rFonts w:ascii="Courier New" w:hAnsi="Courier New" w:cs="Courier New"/>
-        </w:rPr>
-        <w:t xml:space="preserve">    </w:t>
-      </w:r>
-      <w:r>
-        <w:rPr>
-          <w:rFonts w:ascii="Courier New" w:hAnsi="Courier New" w:cs="Courier New"/>
-        </w:rPr>
-        <w:t xml:space="preserve"> |―――――――――――――――――――――――――――――――――――――――&gt;|</w:t>
-      </w:r>
-    </w:p>
-    <w:p>
-      <w:pPr>
-        <w:rPr>
-          <w:rFonts w:ascii="Courier New" w:hAnsi="Courier New" w:cs="Courier New"/>
-        </w:rPr>
-      </w:pPr>
-      <w:r>
-        <w:rPr>
-          <w:rFonts w:ascii="Courier New" w:hAnsi="Courier New" w:cs="Courier New"/>
-        </w:rPr>
-        <w:t xml:space="preserve">    </w:t>
-      </w:r>
-      <w:r>
-        <w:rPr>
-          <w:rFonts w:ascii="Courier New" w:hAnsi="Courier New" w:cs="Courier New"/>
-        </w:rPr>
-        <w:t xml:space="preserve"> |                                        |</w:t>
-      </w:r>
-    </w:p>
-    <w:p>
-      <w:pPr>
-        <w:rPr>
-          <w:rFonts w:ascii="Courier New" w:hAnsi="Courier New" w:cs="Courier New"/>
-        </w:rPr>
-      </w:pPr>
-    </w:p>
-    <w:p>
-      <w:r>
-        <w:t>EXPLICATION ICI</w:t>
+    </w:p>
+    <w:p>
+      <w:pPr>
+        <w:jc w:val="both"/>
+      </w:pPr>
+      <w:r>
+        <w:t>Pour démarrer un séjour, un client doit se présenter avec son numéro de confirmation pour sa réservation.  Lorsque celui-ci parle au commis et lui cite son numéro, le commis peut retirer les informations de la réservation du client. À partir de là, le commis peut assigner une chambre au client pour que celui-ci puisse séjourner à l'hôtel. Le commis choisi donc une chambre parmi celles disponibles et assigne le client et le séjour à cette chambre.</w:t>
+      </w:r>
+      <w:r>
+        <w:t xml:space="preserve"> Le séjour est donc confirmé et débute.</w:t>
       </w:r>
     </w:p>
     <w:p>
@@ -3500,6 +3890,119 @@
       </w:pPr>
       <w:rPr>
         <w:rFonts w:ascii="Symbol" w:hAnsi="Symbol" w:hint="default"/>
+      </w:rPr>
+    </w:lvl>
+  </w:abstractNum>
+  <w:abstractNum w:abstractNumId="11">
+    <w:nsid w:val="0FEF7310"/>
+    <w:multiLevelType w:val="hybridMultilevel"/>
+    <w:tmpl w:val="F4AE7EEA"/>
+    <w:lvl w:ilvl="0" w:tplc="10090001">
+      <w:start w:val="1"/>
+      <w:numFmt w:val="bullet"/>
+      <w:lvlText w:val=""/>
+      <w:lvlJc w:val="left"/>
+      <w:pPr>
+        <w:ind w:left="720" w:hanging="360"/>
+      </w:pPr>
+      <w:rPr>
+        <w:rFonts w:ascii="Symbol" w:hAnsi="Symbol" w:hint="default"/>
+      </w:rPr>
+    </w:lvl>
+    <w:lvl w:ilvl="1" w:tplc="10090003" w:tentative="1">
+      <w:start w:val="1"/>
+      <w:numFmt w:val="bullet"/>
+      <w:lvlText w:val="o"/>
+      <w:lvlJc w:val="left"/>
+      <w:pPr>
+        <w:ind w:left="1440" w:hanging="360"/>
+      </w:pPr>
+      <w:rPr>
+        <w:rFonts w:ascii="Courier New" w:hAnsi="Courier New" w:cs="Courier New" w:hint="default"/>
+      </w:rPr>
+    </w:lvl>
+    <w:lvl w:ilvl="2" w:tplc="10090005" w:tentative="1">
+      <w:start w:val="1"/>
+      <w:numFmt w:val="bullet"/>
+      <w:lvlText w:val=""/>
+      <w:lvlJc w:val="left"/>
+      <w:pPr>
+        <w:ind w:left="2160" w:hanging="360"/>
+      </w:pPr>
+      <w:rPr>
+        <w:rFonts w:ascii="Wingdings" w:hAnsi="Wingdings" w:hint="default"/>
+      </w:rPr>
+    </w:lvl>
+    <w:lvl w:ilvl="3" w:tplc="10090001" w:tentative="1">
+      <w:start w:val="1"/>
+      <w:numFmt w:val="bullet"/>
+      <w:lvlText w:val=""/>
+      <w:lvlJc w:val="left"/>
+      <w:pPr>
+        <w:ind w:left="2880" w:hanging="360"/>
+      </w:pPr>
+      <w:rPr>
+        <w:rFonts w:ascii="Symbol" w:hAnsi="Symbol" w:hint="default"/>
+      </w:rPr>
+    </w:lvl>
+    <w:lvl w:ilvl="4" w:tplc="10090003" w:tentative="1">
+      <w:start w:val="1"/>
+      <w:numFmt w:val="bullet"/>
+      <w:lvlText w:val="o"/>
+      <w:lvlJc w:val="left"/>
+      <w:pPr>
+        <w:ind w:left="3600" w:hanging="360"/>
+      </w:pPr>
+      <w:rPr>
+        <w:rFonts w:ascii="Courier New" w:hAnsi="Courier New" w:cs="Courier New" w:hint="default"/>
+      </w:rPr>
+    </w:lvl>
+    <w:lvl w:ilvl="5" w:tplc="10090005" w:tentative="1">
+      <w:start w:val="1"/>
+      <w:numFmt w:val="bullet"/>
+      <w:lvlText w:val=""/>
+      <w:lvlJc w:val="left"/>
+      <w:pPr>
+        <w:ind w:left="4320" w:hanging="360"/>
+      </w:pPr>
+      <w:rPr>
+        <w:rFonts w:ascii="Wingdings" w:hAnsi="Wingdings" w:hint="default"/>
+      </w:rPr>
+    </w:lvl>
+    <w:lvl w:ilvl="6" w:tplc="10090001" w:tentative="1">
+      <w:start w:val="1"/>
+      <w:numFmt w:val="bullet"/>
+      <w:lvlText w:val=""/>
+      <w:lvlJc w:val="left"/>
+      <w:pPr>
+        <w:ind w:left="5040" w:hanging="360"/>
+      </w:pPr>
+      <w:rPr>
+        <w:rFonts w:ascii="Symbol" w:hAnsi="Symbol" w:hint="default"/>
+      </w:rPr>
+    </w:lvl>
+    <w:lvl w:ilvl="7" w:tplc="10090003" w:tentative="1">
+      <w:start w:val="1"/>
+      <w:numFmt w:val="bullet"/>
+      <w:lvlText w:val="o"/>
+      <w:lvlJc w:val="left"/>
+      <w:pPr>
+        <w:ind w:left="5760" w:hanging="360"/>
+      </w:pPr>
+      <w:rPr>
+        <w:rFonts w:ascii="Courier New" w:hAnsi="Courier New" w:cs="Courier New" w:hint="default"/>
+      </w:rPr>
+    </w:lvl>
+    <w:lvl w:ilvl="8" w:tplc="10090005" w:tentative="1">
+      <w:start w:val="1"/>
+      <w:numFmt w:val="bullet"/>
+      <w:lvlText w:val=""/>
+      <w:lvlJc w:val="left"/>
+      <w:pPr>
+        <w:ind w:left="6480" w:hanging="360"/>
+      </w:pPr>
+      <w:rPr>
+        <w:rFonts w:ascii="Wingdings" w:hAnsi="Wingdings" w:hint="default"/>
       </w:rPr>
     </w:lvl>
   </w:abstractNum>
@@ -3535,6 +4038,9 @@
   </w:num>
   <w:num w:numId="11">
     <w:abstractNumId w:val="1"/>
+  </w:num>
+  <w:num w:numId="12">
+    <w:abstractNumId w:val="11"/>
   </w:num>
 </w:numbering>
 </file>
@@ -3925,6 +4431,15 @@
       </w:tcPr>
     </w:tblStylePr>
   </w:style>
+  <w:style w:type="paragraph" w:styleId="ListParagraph">
+    <w:name w:val="List Paragraph"/>
+    <w:basedOn w:val="Normal"/>
+    <w:rsid w:val="003C140E"/>
+    <w:pPr>
+      <w:ind w:left="720"/>
+      <w:contextualSpacing/>
+    </w:pPr>
+  </w:style>
 </w:styles>
 </file>
 
@@ -4251,7 +4766,7 @@
 </file>
 
 <file path=customXml/itemProps1.xml><?xml version="1.0" encoding="utf-8"?>
-<ds:datastoreItem xmlns:ds="http://schemas.openxmlformats.org/officeDocument/2006/customXml" ds:itemID="{E619E1CF-D5FB-435C-8519-0406FE7E3851}">
+<ds:datastoreItem xmlns:ds="http://schemas.openxmlformats.org/officeDocument/2006/customXml" ds:itemID="{80641F86-0A63-4704-BE82-8CBB013A1FA3}">
   <ds:schemaRefs>
     <ds:schemaRef ds:uri="http://schemas.openxmlformats.org/officeDocument/2006/bibliography"/>
   </ds:schemaRefs>

</xml_diff>

<commit_message>
Modification du modele du domaine et de la description.
</commit_message>
<xml_diff>
--- a/doc/LOG210-Iteration2-Groupe01-Equipe15-Ete2012.docx
+++ b/doc/LOG210-Iteration2-Groupe01-Equipe15-Ete2012.docx
@@ -2062,9 +2062,9 @@
         </w:rPr>
         <w:drawing>
           <wp:inline distT="0" distB="0" distL="0" distR="0">
-            <wp:extent cx="5489121" cy="3136529"/>
+            <wp:extent cx="5486400" cy="3083560"/>
             <wp:effectExtent l="19050" t="0" r="0" b="0"/>
-            <wp:docPr id="1" name="Picture 1"/>
+            <wp:docPr id="2" name="Picture 1" descr="render.png"/>
             <wp:cNvGraphicFramePr>
               <a:graphicFrameLocks xmlns:a="http://schemas.openxmlformats.org/drawingml/2006/main" noChangeAspect="1"/>
             </wp:cNvGraphicFramePr>
@@ -2072,33 +2072,23 @@
               <a:graphicData uri="http://schemas.openxmlformats.org/drawingml/2006/picture">
                 <pic:pic xmlns:pic="http://schemas.openxmlformats.org/drawingml/2006/picture">
                   <pic:nvPicPr>
-                    <pic:cNvPr id="0" name="Picture 1"/>
-                    <pic:cNvPicPr>
-                      <a:picLocks noChangeAspect="1" noChangeArrowheads="1"/>
-                    </pic:cNvPicPr>
+                    <pic:cNvPr id="0" name="render.png"/>
+                    <pic:cNvPicPr/>
                   </pic:nvPicPr>
                   <pic:blipFill>
                     <a:blip r:embed="rId7" cstate="print"/>
-                    <a:srcRect/>
                     <a:stretch>
                       <a:fillRect/>
                     </a:stretch>
                   </pic:blipFill>
-                  <pic:spPr bwMode="auto">
+                  <pic:spPr>
                     <a:xfrm>
                       <a:off x="0" y="0"/>
-                      <a:ext cx="5483261" cy="3133181"/>
+                      <a:ext cx="5486400" cy="3083560"/>
                     </a:xfrm>
                     <a:prstGeom prst="rect">
                       <a:avLst/>
                     </a:prstGeom>
-                    <a:noFill/>
-                    <a:ln w="9525">
-                      <a:noFill/>
-                      <a:miter lim="800000"/>
-                      <a:headEnd/>
-                      <a:tailEnd/>
-                    </a:ln>
                   </pic:spPr>
                 </pic:pic>
               </a:graphicData>
@@ -2109,195 +2099,120 @@
     </w:p>
     <w:p>
       <w:pPr>
-        <w:pStyle w:val="ListParagraph"/>
-        <w:numPr>
-          <w:ilvl w:val="0"/>
-          <w:numId w:val="12"/>
-        </w:numPr>
-      </w:pPr>
-      <w:r>
-        <w:t xml:space="preserve">lien agenda </w:t>
-      </w:r>
-      <w:proofErr w:type="spellStart"/>
-      <w:r>
-        <w:t>sejour</w:t>
-      </w:r>
-      <w:proofErr w:type="spellEnd"/>
-      <w:r>
-        <w:t xml:space="preserve"> : sert à exprimer que l'agenda contient toute la liste des séjours</w:t>
-      </w:r>
-    </w:p>
-    <w:p>
-      <w:pPr>
-        <w:pStyle w:val="ListParagraph"/>
-        <w:numPr>
-          <w:ilvl w:val="0"/>
-          <w:numId w:val="12"/>
-        </w:numPr>
-      </w:pPr>
-      <w:r>
-        <w:t xml:space="preserve">lien client </w:t>
-      </w:r>
-      <w:proofErr w:type="spellStart"/>
-      <w:r>
-        <w:t>sejour</w:t>
-      </w:r>
-      <w:proofErr w:type="spellEnd"/>
-      <w:r>
-        <w:t xml:space="preserve"> : sert à exprimer que le client séjourne à l'hôtel suite à une réservation</w:t>
-      </w:r>
-    </w:p>
-    <w:p>
-      <w:pPr>
-        <w:pStyle w:val="ListParagraph"/>
-        <w:numPr>
-          <w:ilvl w:val="0"/>
-          <w:numId w:val="12"/>
-        </w:numPr>
-      </w:pPr>
-      <w:r>
-        <w:t>lien client paiement</w:t>
-      </w:r>
-      <w:r>
-        <w:t xml:space="preserve"> : sert à exprimer que le client paie un montant associé à une facture</w:t>
-      </w:r>
-    </w:p>
-    <w:p>
-      <w:pPr>
-        <w:pStyle w:val="ListParagraph"/>
-        <w:numPr>
-          <w:ilvl w:val="0"/>
-          <w:numId w:val="12"/>
-        </w:numPr>
-      </w:pPr>
-      <w:r>
-        <w:t>lien client facture</w:t>
-      </w:r>
-      <w:r>
-        <w:t xml:space="preserve"> : sert à exprimer que le client à une facture associé à lui suite à un séjour</w:t>
-      </w:r>
-    </w:p>
-    <w:p>
-      <w:pPr>
-        <w:pStyle w:val="ListParagraph"/>
-        <w:numPr>
-          <w:ilvl w:val="0"/>
-          <w:numId w:val="12"/>
-        </w:numPr>
-      </w:pPr>
-      <w:r>
-        <w:t xml:space="preserve">lien </w:t>
-      </w:r>
-      <w:proofErr w:type="spellStart"/>
-      <w:r>
-        <w:t>sejour</w:t>
-      </w:r>
-      <w:proofErr w:type="spellEnd"/>
-      <w:r>
-        <w:t xml:space="preserve"> facture : sert à exprimer que le séjour est facturé</w:t>
-      </w:r>
-    </w:p>
-    <w:p>
-      <w:pPr>
-        <w:pStyle w:val="ListParagraph"/>
-        <w:numPr>
-          <w:ilvl w:val="0"/>
-          <w:numId w:val="12"/>
-        </w:numPr>
-      </w:pPr>
-      <w:r>
-        <w:t xml:space="preserve">lien facture </w:t>
-      </w:r>
-      <w:proofErr w:type="spellStart"/>
-      <w:r>
-        <w:t>systemetaxe</w:t>
-      </w:r>
-      <w:proofErr w:type="spellEnd"/>
-      <w:r>
-        <w:t xml:space="preserve"> : sert à exprimer que les taxes viennent d'un système externe a celui de l'hôtel</w:t>
-      </w:r>
-    </w:p>
-    <w:p>
-      <w:pPr>
-        <w:pStyle w:val="ListParagraph"/>
-        <w:numPr>
-          <w:ilvl w:val="0"/>
-          <w:numId w:val="12"/>
-        </w:numPr>
-      </w:pPr>
-      <w:r>
-        <w:t xml:space="preserve">lien </w:t>
-      </w:r>
-      <w:proofErr w:type="spellStart"/>
-      <w:r>
-        <w:t>sejour</w:t>
-      </w:r>
-      <w:proofErr w:type="spellEnd"/>
-      <w:r>
-        <w:t xml:space="preserve"> chambre</w:t>
-      </w:r>
-      <w:r>
-        <w:t xml:space="preserve"> : sert à exprimer qu'une chambre est toujours associé à un séjour</w:t>
-      </w:r>
-    </w:p>
-    <w:p>
-      <w:pPr>
-        <w:pStyle w:val="ListParagraph"/>
-        <w:numPr>
-          <w:ilvl w:val="0"/>
-          <w:numId w:val="12"/>
-        </w:numPr>
-      </w:pPr>
-      <w:r>
-        <w:t xml:space="preserve">lien </w:t>
-      </w:r>
-      <w:proofErr w:type="spellStart"/>
-      <w:r>
-        <w:t>hotel</w:t>
-      </w:r>
-      <w:proofErr w:type="spellEnd"/>
-      <w:r>
-        <w:t xml:space="preserve"> saison</w:t>
-      </w:r>
-      <w:r>
-        <w:t xml:space="preserve"> : sert à exprimer qu'un hôtel peut avoir plusieurs saisons par année</w:t>
-      </w:r>
-    </w:p>
-    <w:p>
-      <w:pPr>
-        <w:pStyle w:val="ListParagraph"/>
-        <w:numPr>
-          <w:ilvl w:val="0"/>
-          <w:numId w:val="12"/>
-        </w:numPr>
-      </w:pPr>
-      <w:r>
-        <w:t xml:space="preserve">lien </w:t>
-      </w:r>
-      <w:proofErr w:type="spellStart"/>
-      <w:r>
-        <w:t>categorie</w:t>
-      </w:r>
-      <w:proofErr w:type="spellEnd"/>
-      <w:r>
-        <w:t xml:space="preserve"> saison</w:t>
-      </w:r>
-      <w:r>
-        <w:t xml:space="preserve"> : sert à exprimer que le prix d'une catégorie change selon la saison</w:t>
-      </w:r>
-    </w:p>
-    <w:p>
-      <w:pPr>
-        <w:rPr>
-          <w:rFonts w:ascii="Calibri" w:eastAsia="Times New Roman" w:hAnsi="Calibri"/>
+        <w:rPr>
+          <w:rFonts w:asciiTheme="minorHAnsi" w:eastAsia="Times New Roman" w:hAnsiTheme="minorHAnsi"/>
           <w:b/>
           <w:bCs/>
           <w:color w:val="345A8A"/>
-          <w:sz w:val="32"/>
-          <w:szCs w:val="32"/>
-        </w:rPr>
-      </w:pPr>
-      <w:r>
+          <w:sz w:val="22"/>
+          <w:szCs w:val="22"/>
+        </w:rPr>
+      </w:pPr>
+      <w:r>
+        <w:rPr>
+          <w:rFonts w:asciiTheme="minorHAnsi" w:hAnsiTheme="minorHAnsi" w:cs="Arial"/>
+          <w:color w:val="000000"/>
+          <w:sz w:val="22"/>
+          <w:szCs w:val="22"/>
+        </w:rPr>
+        <w:t>Un hôtel offre des chambres qui ont chacune une catégorie. Cependant, une même catégorie permet d'identifier plusieurs chambres.</w:t>
+      </w:r>
+      <w:r>
+        <w:rPr>
+          <w:rFonts w:asciiTheme="minorHAnsi" w:hAnsiTheme="minorHAnsi"/>
+          <w:color w:val="000000"/>
+          <w:sz w:val="22"/>
+          <w:szCs w:val="22"/>
+        </w:rPr>
+        <w:br/>
+      </w:r>
+      <w:r>
+        <w:rPr>
+          <w:rFonts w:asciiTheme="minorHAnsi" w:hAnsiTheme="minorHAnsi" w:cs="Arial"/>
+          <w:color w:val="000000"/>
+          <w:sz w:val="22"/>
+          <w:szCs w:val="22"/>
+        </w:rPr>
+        <w:t>Toutes les réservations sont conservées dans un agenda, ce qui permet d'avoir un seul endroit où toutes les réservations sont stockées. Une réservation est faite par un commis et concerne un seul client.</w:t>
+      </w:r>
+      <w:r>
+        <w:rPr>
+          <w:rFonts w:asciiTheme="minorHAnsi" w:hAnsiTheme="minorHAnsi"/>
+          <w:color w:val="000000"/>
+          <w:sz w:val="22"/>
+          <w:szCs w:val="22"/>
+        </w:rPr>
+        <w:br/>
+      </w:r>
+      <w:r>
+        <w:rPr>
+          <w:rFonts w:asciiTheme="minorHAnsi" w:hAnsiTheme="minorHAnsi" w:cs="Arial"/>
+          <w:color w:val="000000"/>
+          <w:sz w:val="22"/>
+          <w:szCs w:val="22"/>
+        </w:rPr>
+        <w:t>Une réservation est constituée de plusieurs détails où le client indique les catégories de chambres qu'il désire réserver ainsi que leurs quantités, les dates d'arrivée et de départ.</w:t>
+      </w:r>
+      <w:r>
+        <w:rPr>
+          <w:rFonts w:asciiTheme="minorHAnsi" w:hAnsiTheme="minorHAnsi"/>
+          <w:color w:val="000000"/>
+          <w:sz w:val="22"/>
+          <w:szCs w:val="22"/>
+        </w:rPr>
+        <w:br/>
+      </w:r>
+      <w:r>
+        <w:rPr>
+          <w:rFonts w:asciiTheme="minorHAnsi" w:hAnsiTheme="minorHAnsi" w:cs="Arial"/>
+          <w:color w:val="000000"/>
+          <w:sz w:val="22"/>
+          <w:szCs w:val="22"/>
+        </w:rPr>
+        <w:t>Lorsqu’un client se présente à l’hôtel, un commis lui crée un séjour. Ce séjour indique la date d’arrivée et la date de départ du client concerné dans la chambre qui lui est allouée. Ce séjour est consigné dans l’agenda, qui contient la liste de tous les séjours.</w:t>
+      </w:r>
+      <w:r>
+        <w:rPr>
+          <w:rFonts w:asciiTheme="minorHAnsi" w:hAnsiTheme="minorHAnsi"/>
+          <w:color w:val="000000"/>
+          <w:sz w:val="22"/>
+          <w:szCs w:val="22"/>
+        </w:rPr>
+        <w:br/>
+      </w:r>
+      <w:r>
+        <w:rPr>
+          <w:rFonts w:asciiTheme="minorHAnsi" w:hAnsiTheme="minorHAnsi" w:cs="Arial"/>
+          <w:color w:val="000000"/>
+          <w:sz w:val="22"/>
+          <w:szCs w:val="22"/>
+        </w:rPr>
+        <w:t>Au moment de quitter les lieux, le séjour est facturé au client. De plus, plusieurs séjours peuvent apparaître sur une même facture. Le prix d’un séjour est déterminé par le nombre de nuits ainsi que par le prix de la chambre. Ce prix peut varier au fil des saisons définies par l’hôtel. Une saison sert à déterminer le prix d’une catégorie de chambre à l’intérieur d’un intervalle de dates.</w:t>
+      </w:r>
+      <w:r>
+        <w:rPr>
+          <w:rFonts w:asciiTheme="minorHAnsi" w:hAnsiTheme="minorHAnsi"/>
+          <w:color w:val="000000"/>
+          <w:sz w:val="22"/>
+          <w:szCs w:val="22"/>
+        </w:rPr>
+        <w:br/>
+      </w:r>
+      <w:r>
+        <w:rPr>
+          <w:rFonts w:asciiTheme="minorHAnsi" w:hAnsiTheme="minorHAnsi" w:cs="Arial"/>
+          <w:color w:val="000000"/>
+          <w:sz w:val="22"/>
+          <w:szCs w:val="22"/>
+        </w:rPr>
+        <w:t>De leur côté, les taxes sont calculées à l’aide d’un système de taxe externe. Le client effectue un paiement afin de payer la facture.</w:t>
+      </w:r>
+      <w:r>
+        <w:rPr>
+          <w:rFonts w:asciiTheme="minorHAnsi" w:hAnsiTheme="minorHAnsi"/>
+          <w:sz w:val="22"/>
+          <w:szCs w:val="22"/>
+        </w:rPr>
         <w:br w:type="page"/>
       </w:r>
     </w:p>
@@ -4766,7 +4681,7 @@
 </file>
 
 <file path=customXml/itemProps1.xml><?xml version="1.0" encoding="utf-8"?>
-<ds:datastoreItem xmlns:ds="http://schemas.openxmlformats.org/officeDocument/2006/customXml" ds:itemID="{80641F86-0A63-4704-BE82-8CBB013A1FA3}">
+<ds:datastoreItem xmlns:ds="http://schemas.openxmlformats.org/officeDocument/2006/customXml" ds:itemID="{F57643BB-2F7D-4078-809B-2D44BB2F802C}">
   <ds:schemaRefs>
     <ds:schemaRef ds:uri="http://schemas.openxmlformats.org/officeDocument/2006/bibliography"/>
   </ds:schemaRefs>

</xml_diff>

<commit_message>
Modification de la conclusion.
</commit_message>
<xml_diff>
--- a/doc/LOG210-Iteration2-Groupe01-Equipe15-Ete2012.docx
+++ b/doc/LOG210-Iteration2-Groupe01-Equipe15-Ete2012.docx
@@ -107,39 +107,18 @@
                 <w:rFonts w:asciiTheme="minorHAnsi" w:hAnsiTheme="minorHAnsi"/>
               </w:rPr>
             </w:pPr>
-            <w:proofErr w:type="spellStart"/>
             <w:r>
               <w:rPr>
                 <w:rFonts w:asciiTheme="minorHAnsi" w:hAnsiTheme="minorHAnsi"/>
               </w:rPr>
-              <w:t>Destrempes</w:t>
-            </w:r>
-            <w:proofErr w:type="spellEnd"/>
+              <w:t>Destrempes, Marc-André</w:t>
+            </w:r>
             <w:r>
               <w:rPr>
                 <w:rFonts w:asciiTheme="minorHAnsi" w:hAnsiTheme="minorHAnsi"/>
               </w:rPr>
-              <w:t>, Marc-André</w:t>
-            </w:r>
-            <w:r>
-              <w:rPr>
-                <w:rFonts w:asciiTheme="minorHAnsi" w:hAnsiTheme="minorHAnsi"/>
-              </w:rPr>
               <w:br/>
-            </w:r>
-            <w:proofErr w:type="spellStart"/>
-            <w:r>
-              <w:rPr>
-                <w:rFonts w:asciiTheme="minorHAnsi" w:hAnsiTheme="minorHAnsi"/>
-              </w:rPr>
-              <w:t>Desharnais</w:t>
-            </w:r>
-            <w:proofErr w:type="spellEnd"/>
-            <w:r>
-              <w:rPr>
-                <w:rFonts w:asciiTheme="minorHAnsi" w:hAnsiTheme="minorHAnsi"/>
-              </w:rPr>
-              <w:t>, Martin</w:t>
+              <w:t>Desharnais, Martin</w:t>
             </w:r>
           </w:p>
         </w:tc>
@@ -2349,21 +2328,7 @@
         <w:rPr>
           <w:rFonts w:ascii="Courier New" w:hAnsi="Courier New" w:cs="Courier New"/>
         </w:rPr>
-        <w:t xml:space="preserve">/|\                              | </w:t>
-      </w:r>
-      <w:proofErr w:type="spellStart"/>
-      <w:r>
-        <w:rPr>
-          <w:rFonts w:ascii="Courier New" w:hAnsi="Courier New" w:cs="Courier New"/>
-        </w:rPr>
-        <w:t>SystèmeHotelier</w:t>
-      </w:r>
-      <w:proofErr w:type="spellEnd"/>
-      <w:r>
-        <w:rPr>
-          <w:rFonts w:ascii="Courier New" w:hAnsi="Courier New" w:cs="Courier New"/>
-        </w:rPr>
-        <w:t xml:space="preserve"> |</w:t>
+        <w:t>/|\                              | SystèmeHotelier |</w:t>
       </w:r>
     </w:p>
     <w:p>
@@ -2462,21 +2427,7 @@
         <w:rPr>
           <w:rFonts w:ascii="Courier New" w:hAnsi="Courier New" w:cs="Courier New"/>
         </w:rPr>
-        <w:t xml:space="preserve"> |   2. </w:t>
-      </w:r>
-      <w:proofErr w:type="spellStart"/>
-      <w:r>
-        <w:rPr>
-          <w:rFonts w:ascii="Courier New" w:hAnsi="Courier New" w:cs="Courier New"/>
-        </w:rPr>
-        <w:t>démarrerSéjour</w:t>
-      </w:r>
-      <w:proofErr w:type="spellEnd"/>
-      <w:r>
-        <w:rPr>
-          <w:rFonts w:ascii="Courier New" w:hAnsi="Courier New" w:cs="Courier New"/>
-        </w:rPr>
-        <w:t>(#Confirmation)     |</w:t>
+        <w:t xml:space="preserve"> |   2. démarrerSéjour(#Confirmation)     |</w:t>
       </w:r>
     </w:p>
     <w:p>
@@ -2662,21 +2613,7 @@
         <w:rPr>
           <w:rFonts w:ascii="Courier New" w:hAnsi="Courier New" w:cs="Courier New"/>
         </w:rPr>
-        <w:t xml:space="preserve"> |   4. </w:t>
-      </w:r>
-      <w:proofErr w:type="spellStart"/>
-      <w:r>
-        <w:rPr>
-          <w:rFonts w:ascii="Courier New" w:hAnsi="Courier New" w:cs="Courier New"/>
-        </w:rPr>
-        <w:t>entrerCatégorie</w:t>
-      </w:r>
-      <w:proofErr w:type="spellEnd"/>
-      <w:r>
-        <w:rPr>
-          <w:rFonts w:ascii="Courier New" w:hAnsi="Courier New" w:cs="Courier New"/>
-        </w:rPr>
-        <w:t>(#Catégorie)       |</w:t>
+        <w:t xml:space="preserve"> |   4. entrerCatégorie(#Catégorie)       |</w:t>
       </w:r>
     </w:p>
     <w:p>
@@ -2769,21 +2706,7 @@
         <w:rPr>
           <w:rFonts w:ascii="Courier New" w:hAnsi="Courier New" w:cs="Courier New"/>
         </w:rPr>
-        <w:t xml:space="preserve">|   5. chambres </w:t>
-      </w:r>
-      <w:proofErr w:type="spellStart"/>
-      <w:r>
-        <w:rPr>
-          <w:rFonts w:ascii="Courier New" w:hAnsi="Courier New" w:cs="Courier New"/>
-        </w:rPr>
-        <w:t>disponnibles</w:t>
-      </w:r>
-      <w:proofErr w:type="spellEnd"/>
-      <w:r>
-        <w:rPr>
-          <w:rFonts w:ascii="Courier New" w:hAnsi="Courier New" w:cs="Courier New"/>
-        </w:rPr>
-        <w:t xml:space="preserve">             |</w:t>
+        <w:t>|   5. chambres disponnibles             |</w:t>
       </w:r>
     </w:p>
     <w:p>
@@ -2858,21 +2781,7 @@
         <w:rPr>
           <w:rFonts w:ascii="Courier New" w:hAnsi="Courier New" w:cs="Courier New"/>
         </w:rPr>
-        <w:t xml:space="preserve"> |   6. et 7. </w:t>
-      </w:r>
-      <w:proofErr w:type="spellStart"/>
-      <w:r>
-        <w:rPr>
-          <w:rFonts w:ascii="Courier New" w:hAnsi="Courier New" w:cs="Courier New"/>
-        </w:rPr>
-        <w:t>confirmerSéjour</w:t>
-      </w:r>
-      <w:proofErr w:type="spellEnd"/>
-      <w:r>
-        <w:rPr>
-          <w:rFonts w:ascii="Courier New" w:hAnsi="Courier New" w:cs="Courier New"/>
-        </w:rPr>
-        <w:t>(#Chambre)   |</w:t>
+        <w:t xml:space="preserve"> |   6. et 7. confirmerSéjour(#Chambre)   |</w:t>
       </w:r>
     </w:p>
     <w:p>
@@ -2984,29 +2893,11 @@
       <w:r>
         <w:t>Contrat d'</w:t>
       </w:r>
-      <w:proofErr w:type="spellStart"/>
-      <w:r>
-        <w:t>operation</w:t>
-      </w:r>
-      <w:proofErr w:type="spellEnd"/>
-      <w:r>
-        <w:t xml:space="preserve"> CO01 - </w:t>
-      </w:r>
-      <w:proofErr w:type="spellStart"/>
-      <w:r>
-        <w:t>confirmerSéjour</w:t>
-      </w:r>
-      <w:proofErr w:type="spellEnd"/>
-      <w:r>
-        <w:t>(</w:t>
-      </w:r>
-      <w:proofErr w:type="spellStart"/>
-      <w:r>
-        <w:t>numéroChambre</w:t>
-      </w:r>
-      <w:proofErr w:type="spellEnd"/>
-      <w:r>
-        <w:t xml:space="preserve"> : entier)</w:t>
+      <w:r>
+        <w:t>opération</w:t>
+      </w:r>
+      <w:r>
+        <w:t xml:space="preserve"> CO01 - confirmerSéjour(numéroChambre : entier)</w:t>
       </w:r>
     </w:p>
     <w:p/>
@@ -3022,13 +2913,8 @@
     </w:p>
     <w:p/>
     <w:p>
-      <w:proofErr w:type="spellStart"/>
-      <w:r>
-        <w:t>Préconditions</w:t>
-      </w:r>
-      <w:proofErr w:type="spellEnd"/>
-      <w:r>
-        <w:t> :</w:t>
+      <w:r>
+        <w:t>Préconditions :</w:t>
       </w:r>
     </w:p>
     <w:p>
@@ -3043,13 +2929,8 @@
     </w:p>
     <w:p/>
     <w:p>
-      <w:proofErr w:type="spellStart"/>
-      <w:r>
-        <w:t>Postconditions</w:t>
-      </w:r>
-      <w:proofErr w:type="spellEnd"/>
-      <w:r>
-        <w:t> :</w:t>
+      <w:r>
+        <w:t>Postconditions :</w:t>
       </w:r>
     </w:p>
     <w:p>
@@ -3149,19 +3030,44 @@
       </w:r>
     </w:p>
     <w:p>
-      <w:pPr>
-        <w:rPr>
-          <w:rFonts w:ascii="Mangal" w:hAnsi="Mangal" w:cs="Mangal"/>
-        </w:rPr>
-      </w:pPr>
-      <w:r>
-        <w:tab/>
-      </w:r>
-      <w:r>
-        <w:t>Le logiciel du client peut maintenant démarrer des séjours ainsi que les facturer à la suite de la conception et des modifications qui ont été apportées au logiciel.</w:t>
-      </w:r>
-      <w:r>
-        <w:t xml:space="preserve"> Dans les prochaines itérations ils sera peut-être possible d'implanter un système de paiement plus complexe et heureusement le logiciel a été conçu pour pouvoir supporter une éventuelle complexification de ce système.</w:t>
+      <w:r>
+        <w:t>Le travail accompli permet à un client qui se présente au comptoir de démarrer un séjour à partir d'une réservation donnée ou non.</w:t>
+      </w:r>
+      <w:r>
+        <w:t xml:space="preserve"> Il est possible de démarrer un séjour avant la date d'arrivée prévue ou bien de le terminer avant ou après la date prévue.</w:t>
+      </w:r>
+      <w:r>
+        <w:t xml:space="preserve"> De plus, le</w:t>
+      </w:r>
+      <w:r>
+        <w:t xml:space="preserve"> ou les</w:t>
+      </w:r>
+      <w:r>
+        <w:t xml:space="preserve"> séjour</w:t>
+      </w:r>
+      <w:r>
+        <w:t>s peuvent</w:t>
+      </w:r>
+      <w:r>
+        <w:t xml:space="preserve"> être facturé</w:t>
+      </w:r>
+      <w:r>
+        <w:t>s</w:t>
+      </w:r>
+      <w:r>
+        <w:t xml:space="preserve"> au client lorsque celui-ci quitte l'hôtel.</w:t>
+      </w:r>
+    </w:p>
+    <w:p/>
+    <w:p>
+      <w:r>
+        <w:t>Dans les prochaines itérations ils sera possible d'implanter un système de paiement plus complexe et heureusement le logiciel a été conçu pour pouvoir supporter une éventuelle complexification de ce système</w:t>
+      </w:r>
+      <w:r>
+        <w:t xml:space="preserve"> grâce à un système de taxe et de paiement</w:t>
+      </w:r>
+      <w:r>
+        <w:t>.</w:t>
       </w:r>
     </w:p>
     <w:sectPr>
@@ -4355,6 +4261,22 @@
       <w:contextualSpacing/>
     </w:pPr>
   </w:style>
+  <w:style w:type="paragraph" w:customStyle="1" w:styleId="Default">
+    <w:name w:val="Default"/>
+    <w:rsid w:val="00284EDE"/>
+    <w:pPr>
+      <w:autoSpaceDE w:val="0"/>
+      <w:autoSpaceDN w:val="0"/>
+      <w:adjustRightInd w:val="0"/>
+    </w:pPr>
+    <w:rPr>
+      <w:rFonts w:ascii="Calibri" w:hAnsi="Calibri" w:cs="Calibri"/>
+      <w:color w:val="000000"/>
+      <w:sz w:val="24"/>
+      <w:szCs w:val="24"/>
+      <w:lang w:val="en-CA"/>
+    </w:rPr>
+  </w:style>
 </w:styles>
 </file>
 
@@ -4681,7 +4603,7 @@
 </file>
 
 <file path=customXml/itemProps1.xml><?xml version="1.0" encoding="utf-8"?>
-<ds:datastoreItem xmlns:ds="http://schemas.openxmlformats.org/officeDocument/2006/customXml" ds:itemID="{F57643BB-2F7D-4078-809B-2D44BB2F802C}">
+<ds:datastoreItem xmlns:ds="http://schemas.openxmlformats.org/officeDocument/2006/customXml" ds:itemID="{BE3BB861-DEAF-448B-9F0A-D11C16022830}">
   <ds:schemaRefs>
     <ds:schemaRef ds:uri="http://schemas.openxmlformats.org/officeDocument/2006/bibliography"/>
   </ds:schemaRefs>

</xml_diff>

<commit_message>
Ajout de la solution logicielle.
</commit_message>
<xml_diff>
--- a/doc/LOG210-Iteration2-Groupe01-Equipe15-Ete2012.docx
+++ b/doc/LOG210-Iteration2-Groupe01-Equipe15-Ete2012.docx
@@ -107,18 +107,39 @@
                 <w:rFonts w:asciiTheme="minorHAnsi" w:hAnsiTheme="minorHAnsi"/>
               </w:rPr>
             </w:pPr>
+            <w:proofErr w:type="spellStart"/>
             <w:r>
               <w:rPr>
                 <w:rFonts w:asciiTheme="minorHAnsi" w:hAnsiTheme="minorHAnsi"/>
               </w:rPr>
-              <w:t>Destrempes, Marc-André</w:t>
-            </w:r>
+              <w:t>Destrempes</w:t>
+            </w:r>
+            <w:proofErr w:type="spellEnd"/>
             <w:r>
               <w:rPr>
                 <w:rFonts w:asciiTheme="minorHAnsi" w:hAnsiTheme="minorHAnsi"/>
               </w:rPr>
+              <w:t>, Marc-André</w:t>
+            </w:r>
+            <w:r>
+              <w:rPr>
+                <w:rFonts w:asciiTheme="minorHAnsi" w:hAnsiTheme="minorHAnsi"/>
+              </w:rPr>
               <w:br/>
-              <w:t>Desharnais, Martin</w:t>
+            </w:r>
+            <w:proofErr w:type="spellStart"/>
+            <w:r>
+              <w:rPr>
+                <w:rFonts w:asciiTheme="minorHAnsi" w:hAnsiTheme="minorHAnsi"/>
+              </w:rPr>
+              <w:t>Desharnais</w:t>
+            </w:r>
+            <w:proofErr w:type="spellEnd"/>
+            <w:r>
+              <w:rPr>
+                <w:rFonts w:asciiTheme="minorHAnsi" w:hAnsiTheme="minorHAnsi"/>
+              </w:rPr>
+              <w:t>, Martin</w:t>
             </w:r>
           </w:p>
         </w:tc>
@@ -2083,16 +2104,12 @@
           <w:b/>
           <w:bCs/>
           <w:color w:val="345A8A"/>
-          <w:sz w:val="22"/>
-          <w:szCs w:val="22"/>
         </w:rPr>
       </w:pPr>
       <w:r>
         <w:rPr>
           <w:rFonts w:asciiTheme="minorHAnsi" w:hAnsiTheme="minorHAnsi" w:cs="Arial"/>
           <w:color w:val="000000"/>
-          <w:sz w:val="22"/>
-          <w:szCs w:val="22"/>
         </w:rPr>
         <w:t>Un hôtel offre des chambres qui ont chacune une catégorie. Cependant, une même catégorie permet d'identifier plusieurs chambres.</w:t>
       </w:r>
@@ -2100,8 +2117,6 @@
         <w:rPr>
           <w:rFonts w:asciiTheme="minorHAnsi" w:hAnsiTheme="minorHAnsi"/>
           <w:color w:val="000000"/>
-          <w:sz w:val="22"/>
-          <w:szCs w:val="22"/>
         </w:rPr>
         <w:br/>
       </w:r>
@@ -2109,8 +2124,6 @@
         <w:rPr>
           <w:rFonts w:asciiTheme="minorHAnsi" w:hAnsiTheme="minorHAnsi" w:cs="Arial"/>
           <w:color w:val="000000"/>
-          <w:sz w:val="22"/>
-          <w:szCs w:val="22"/>
         </w:rPr>
         <w:t>Toutes les réservations sont conservées dans un agenda, ce qui permet d'avoir un seul endroit où toutes les réservations sont stockées. Une réservation est faite par un commis et concerne un seul client.</w:t>
       </w:r>
@@ -2118,8 +2131,6 @@
         <w:rPr>
           <w:rFonts w:asciiTheme="minorHAnsi" w:hAnsiTheme="minorHAnsi"/>
           <w:color w:val="000000"/>
-          <w:sz w:val="22"/>
-          <w:szCs w:val="22"/>
         </w:rPr>
         <w:br/>
       </w:r>
@@ -2127,8 +2138,6 @@
         <w:rPr>
           <w:rFonts w:asciiTheme="minorHAnsi" w:hAnsiTheme="minorHAnsi" w:cs="Arial"/>
           <w:color w:val="000000"/>
-          <w:sz w:val="22"/>
-          <w:szCs w:val="22"/>
         </w:rPr>
         <w:t>Une réservation est constituée de plusieurs détails où le client indique les catégories de chambres qu'il désire réserver ainsi que leurs quantités, les dates d'arrivée et de départ.</w:t>
       </w:r>
@@ -2136,8 +2145,6 @@
         <w:rPr>
           <w:rFonts w:asciiTheme="minorHAnsi" w:hAnsiTheme="minorHAnsi"/>
           <w:color w:val="000000"/>
-          <w:sz w:val="22"/>
-          <w:szCs w:val="22"/>
         </w:rPr>
         <w:br/>
       </w:r>
@@ -2145,8 +2152,6 @@
         <w:rPr>
           <w:rFonts w:asciiTheme="minorHAnsi" w:hAnsiTheme="minorHAnsi" w:cs="Arial"/>
           <w:color w:val="000000"/>
-          <w:sz w:val="22"/>
-          <w:szCs w:val="22"/>
         </w:rPr>
         <w:t>Lorsqu’un client se présente à l’hôtel, un commis lui crée un séjour. Ce séjour indique la date d’arrivée et la date de départ du client concerné dans la chambre qui lui est allouée. Ce séjour est consigné dans l’agenda, qui contient la liste de tous les séjours.</w:t>
       </w:r>
@@ -2154,8 +2159,6 @@
         <w:rPr>
           <w:rFonts w:asciiTheme="minorHAnsi" w:hAnsiTheme="minorHAnsi"/>
           <w:color w:val="000000"/>
-          <w:sz w:val="22"/>
-          <w:szCs w:val="22"/>
         </w:rPr>
         <w:br/>
       </w:r>
@@ -2163,8 +2166,6 @@
         <w:rPr>
           <w:rFonts w:asciiTheme="minorHAnsi" w:hAnsiTheme="minorHAnsi" w:cs="Arial"/>
           <w:color w:val="000000"/>
-          <w:sz w:val="22"/>
-          <w:szCs w:val="22"/>
         </w:rPr>
         <w:t>Au moment de quitter les lieux, le séjour est facturé au client. De plus, plusieurs séjours peuvent apparaître sur une même facture. Le prix d’un séjour est déterminé par le nombre de nuits ainsi que par le prix de la chambre. Ce prix peut varier au fil des saisons définies par l’hôtel. Une saison sert à déterminer le prix d’une catégorie de chambre à l’intérieur d’un intervalle de dates.</w:t>
       </w:r>
@@ -2172,8 +2173,6 @@
         <w:rPr>
           <w:rFonts w:asciiTheme="minorHAnsi" w:hAnsiTheme="minorHAnsi"/>
           <w:color w:val="000000"/>
-          <w:sz w:val="22"/>
-          <w:szCs w:val="22"/>
         </w:rPr>
         <w:br/>
       </w:r>
@@ -2181,16 +2180,12 @@
         <w:rPr>
           <w:rFonts w:asciiTheme="minorHAnsi" w:hAnsiTheme="minorHAnsi" w:cs="Arial"/>
           <w:color w:val="000000"/>
-          <w:sz w:val="22"/>
-          <w:szCs w:val="22"/>
         </w:rPr>
         <w:t>De leur côté, les taxes sont calculées à l’aide d’un système de taxe externe. Le client effectue un paiement afin de payer la facture.</w:t>
       </w:r>
       <w:r>
         <w:rPr>
           <w:rFonts w:asciiTheme="minorHAnsi" w:hAnsiTheme="minorHAnsi"/>
-          <w:sz w:val="22"/>
-          <w:szCs w:val="22"/>
         </w:rPr>
         <w:br w:type="page"/>
       </w:r>
@@ -2328,7 +2323,21 @@
         <w:rPr>
           <w:rFonts w:ascii="Courier New" w:hAnsi="Courier New" w:cs="Courier New"/>
         </w:rPr>
-        <w:t>/|\                              | SystèmeHotelier |</w:t>
+        <w:t xml:space="preserve">/|\                              | </w:t>
+      </w:r>
+      <w:proofErr w:type="spellStart"/>
+      <w:r>
+        <w:rPr>
+          <w:rFonts w:ascii="Courier New" w:hAnsi="Courier New" w:cs="Courier New"/>
+        </w:rPr>
+        <w:t>SystèmeHotelier</w:t>
+      </w:r>
+      <w:proofErr w:type="spellEnd"/>
+      <w:r>
+        <w:rPr>
+          <w:rFonts w:ascii="Courier New" w:hAnsi="Courier New" w:cs="Courier New"/>
+        </w:rPr>
+        <w:t xml:space="preserve"> |</w:t>
       </w:r>
     </w:p>
     <w:p>
@@ -2427,7 +2436,21 @@
         <w:rPr>
           <w:rFonts w:ascii="Courier New" w:hAnsi="Courier New" w:cs="Courier New"/>
         </w:rPr>
-        <w:t xml:space="preserve"> |   2. démarrerSéjour(#Confirmation)     |</w:t>
+        <w:t xml:space="preserve"> |   2. </w:t>
+      </w:r>
+      <w:proofErr w:type="spellStart"/>
+      <w:r>
+        <w:rPr>
+          <w:rFonts w:ascii="Courier New" w:hAnsi="Courier New" w:cs="Courier New"/>
+        </w:rPr>
+        <w:t>démarrerSéjour</w:t>
+      </w:r>
+      <w:proofErr w:type="spellEnd"/>
+      <w:r>
+        <w:rPr>
+          <w:rFonts w:ascii="Courier New" w:hAnsi="Courier New" w:cs="Courier New"/>
+        </w:rPr>
+        <w:t>(#Confirmation)     |</w:t>
       </w:r>
     </w:p>
     <w:p>
@@ -2613,7 +2636,21 @@
         <w:rPr>
           <w:rFonts w:ascii="Courier New" w:hAnsi="Courier New" w:cs="Courier New"/>
         </w:rPr>
-        <w:t xml:space="preserve"> |   4. entrerCatégorie(#Catégorie)       |</w:t>
+        <w:t xml:space="preserve"> |   4. </w:t>
+      </w:r>
+      <w:proofErr w:type="spellStart"/>
+      <w:r>
+        <w:rPr>
+          <w:rFonts w:ascii="Courier New" w:hAnsi="Courier New" w:cs="Courier New"/>
+        </w:rPr>
+        <w:t>entrerCatégorie</w:t>
+      </w:r>
+      <w:proofErr w:type="spellEnd"/>
+      <w:r>
+        <w:rPr>
+          <w:rFonts w:ascii="Courier New" w:hAnsi="Courier New" w:cs="Courier New"/>
+        </w:rPr>
+        <w:t>(#Catégorie)       |</w:t>
       </w:r>
     </w:p>
     <w:p>
@@ -2706,7 +2743,21 @@
         <w:rPr>
           <w:rFonts w:ascii="Courier New" w:hAnsi="Courier New" w:cs="Courier New"/>
         </w:rPr>
-        <w:t>|   5. chambres disponnibles             |</w:t>
+        <w:t xml:space="preserve">|   5. chambres </w:t>
+      </w:r>
+      <w:proofErr w:type="spellStart"/>
+      <w:r>
+        <w:rPr>
+          <w:rFonts w:ascii="Courier New" w:hAnsi="Courier New" w:cs="Courier New"/>
+        </w:rPr>
+        <w:t>disponnibles</w:t>
+      </w:r>
+      <w:proofErr w:type="spellEnd"/>
+      <w:r>
+        <w:rPr>
+          <w:rFonts w:ascii="Courier New" w:hAnsi="Courier New" w:cs="Courier New"/>
+        </w:rPr>
+        <w:t xml:space="preserve">             |</w:t>
       </w:r>
     </w:p>
     <w:p>
@@ -2781,7 +2832,21 @@
         <w:rPr>
           <w:rFonts w:ascii="Courier New" w:hAnsi="Courier New" w:cs="Courier New"/>
         </w:rPr>
-        <w:t xml:space="preserve"> |   6. et 7. confirmerSéjour(#Chambre)   |</w:t>
+        <w:t xml:space="preserve"> |   6. et 7. </w:t>
+      </w:r>
+      <w:proofErr w:type="spellStart"/>
+      <w:r>
+        <w:rPr>
+          <w:rFonts w:ascii="Courier New" w:hAnsi="Courier New" w:cs="Courier New"/>
+        </w:rPr>
+        <w:t>confirmerSéjour</w:t>
+      </w:r>
+      <w:proofErr w:type="spellEnd"/>
+      <w:r>
+        <w:rPr>
+          <w:rFonts w:ascii="Courier New" w:hAnsi="Courier New" w:cs="Courier New"/>
+        </w:rPr>
+        <w:t>(#Chambre)   |</w:t>
       </w:r>
     </w:p>
     <w:p>
@@ -2897,7 +2962,23 @@
         <w:t>opération</w:t>
       </w:r>
       <w:r>
-        <w:t xml:space="preserve"> CO01 - confirmerSéjour(numéroChambre : entier)</w:t>
+        <w:t xml:space="preserve"> CO01 - </w:t>
+      </w:r>
+      <w:proofErr w:type="spellStart"/>
+      <w:r>
+        <w:t>confirmerSéjour</w:t>
+      </w:r>
+      <w:proofErr w:type="spellEnd"/>
+      <w:r>
+        <w:t>(</w:t>
+      </w:r>
+      <w:proofErr w:type="spellStart"/>
+      <w:r>
+        <w:t>numéroChambre</w:t>
+      </w:r>
+      <w:proofErr w:type="spellEnd"/>
+      <w:r>
+        <w:t xml:space="preserve"> : entier)</w:t>
       </w:r>
     </w:p>
     <w:p/>
@@ -2913,8 +2994,13 @@
     </w:p>
     <w:p/>
     <w:p>
-      <w:r>
-        <w:t>Préconditions :</w:t>
+      <w:proofErr w:type="spellStart"/>
+      <w:r>
+        <w:t>Préconditions</w:t>
+      </w:r>
+      <w:proofErr w:type="spellEnd"/>
+      <w:r>
+        <w:t> :</w:t>
       </w:r>
     </w:p>
     <w:p>
@@ -2929,8 +3015,13 @@
     </w:p>
     <w:p/>
     <w:p>
-      <w:r>
-        <w:t>Postconditions :</w:t>
+      <w:proofErr w:type="spellStart"/>
+      <w:r>
+        <w:t>Postconditions</w:t>
+      </w:r>
+      <w:proofErr w:type="spellEnd"/>
+      <w:r>
+        <w:t> :</w:t>
       </w:r>
     </w:p>
     <w:p>
@@ -2980,16 +3071,92 @@
         <w:commentReference w:id="5"/>
       </w:r>
     </w:p>
+    <w:p>
+      <w:r>
+        <w:rPr>
+          <w:noProof/>
+          <w:lang w:val="en-CA" w:eastAsia="en-CA"/>
+        </w:rPr>
+        <w:drawing>
+          <wp:inline distT="0" distB="0" distL="0" distR="0">
+            <wp:extent cx="5486400" cy="2359660"/>
+            <wp:effectExtent l="19050" t="0" r="0" b="0"/>
+            <wp:docPr id="1" name="Picture 0" descr="solution_CO01.png"/>
+            <wp:cNvGraphicFramePr>
+              <a:graphicFrameLocks xmlns:a="http://schemas.openxmlformats.org/drawingml/2006/main" noChangeAspect="1"/>
+            </wp:cNvGraphicFramePr>
+            <a:graphic xmlns:a="http://schemas.openxmlformats.org/drawingml/2006/main">
+              <a:graphicData uri="http://schemas.openxmlformats.org/drawingml/2006/picture">
+                <pic:pic xmlns:pic="http://schemas.openxmlformats.org/drawingml/2006/picture">
+                  <pic:nvPicPr>
+                    <pic:cNvPr id="0" name="solution_CO01.png"/>
+                    <pic:cNvPicPr/>
+                  </pic:nvPicPr>
+                  <pic:blipFill>
+                    <a:blip r:embed="rId8" cstate="print"/>
+                    <a:stretch>
+                      <a:fillRect/>
+                    </a:stretch>
+                  </pic:blipFill>
+                  <pic:spPr>
+                    <a:xfrm>
+                      <a:off x="0" y="0"/>
+                      <a:ext cx="5486400" cy="2359660"/>
+                    </a:xfrm>
+                    <a:prstGeom prst="rect">
+                      <a:avLst/>
+                    </a:prstGeom>
+                  </pic:spPr>
+                </pic:pic>
+              </a:graphicData>
+            </a:graphic>
+          </wp:inline>
+        </w:drawing>
+      </w:r>
+    </w:p>
     <w:p/>
     <w:p>
-      <w:r>
-        <w:t>DIAGRAMME</w:t>
-      </w:r>
-    </w:p>
-    <w:p/>
-    <w:p>
-      <w:r>
-        <w:t>EXPLICATION ICI</w:t>
+      <w:pPr>
+        <w:jc w:val="both"/>
+      </w:pPr>
+      <w:r>
+        <w:t xml:space="preserve">Après que le séjour soit créé et que la chambre est été sélectionnée, le commis confirme avec le client que les informations sont valides et confirme le séjour. </w:t>
+      </w:r>
+      <w:r>
+        <w:t>Le système de séjour reçoit la confirmation avec le numéro de la chambre dans lequel le client va séjourné. Par la suite, le système de séjour s'occupe de transfér</w:t>
+      </w:r>
+      <w:r>
+        <w:t>er</w:t>
+      </w:r>
+      <w:r>
+        <w:t xml:space="preserve"> le séjour à l'agenda pour que celui-ci soit ajouté à la liste des séjours</w:t>
+      </w:r>
+      <w:r>
+        <w:t xml:space="preserve"> en cours</w:t>
+      </w:r>
+      <w:r>
+        <w:t xml:space="preserve">. Lorsque l'ajout </w:t>
+      </w:r>
+      <w:r>
+        <w:t>soit</w:t>
+      </w:r>
+      <w:r>
+        <w:t xml:space="preserve"> fait, </w:t>
+      </w:r>
+      <w:r>
+        <w:t xml:space="preserve">l'agenda s'occupe de changer l'état de la chambre </w:t>
+      </w:r>
+      <w:r>
+        <w:t xml:space="preserve">pour </w:t>
+      </w:r>
+      <w:r>
+        <w:t xml:space="preserve">la faire </w:t>
+      </w:r>
+      <w:r>
+        <w:t>passer de disponible à occupé. En faisant cette opération on s'assure que cette chambre ne pourra pas être utilisé pour un autre séjour quand elle est occupée.</w:t>
+      </w:r>
+      <w:r>
+        <w:t xml:space="preserve"> Finalement, le séjour est confirmé et le client peut maintenant aller dans sa chambre.</w:t>
       </w:r>
     </w:p>
     <w:p>
@@ -4603,7 +4770,7 @@
 </file>
 
 <file path=customXml/itemProps1.xml><?xml version="1.0" encoding="utf-8"?>
-<ds:datastoreItem xmlns:ds="http://schemas.openxmlformats.org/officeDocument/2006/customXml" ds:itemID="{BE3BB861-DEAF-448B-9F0A-D11C16022830}">
+<ds:datastoreItem xmlns:ds="http://schemas.openxmlformats.org/officeDocument/2006/customXml" ds:itemID="{3DC104CF-3299-4ADE-B3CC-DE4444249846}">
   <ds:schemaRefs>
     <ds:schemaRef ds:uri="http://schemas.openxmlformats.org/officeDocument/2006/bibliography"/>
   </ds:schemaRefs>

</xml_diff>